<commit_message>
Draft 9 by tiranee sensei
</commit_message>
<xml_diff>
--- a/Document/Project Report Term 1/Project Report T1 Draft4-NXZ.docx
+++ b/Document/Project Report Term 1/Project Report T1 Draft4-NXZ.docx
@@ -782,7 +782,25 @@
           <w:sz w:val="32"/>
           <w:szCs w:val="32"/>
         </w:rPr>
-        <w:t>But, documents that stored in PDF format or text files are chunks of data that have no structure (schemaless). Therefore, these files cannot be analyzed by an ordinary software. So we decide to make an automatic document categorize system</w:t>
+        <w:t>But, documents that stored in PDF format or text files are chunks of data that have no structure (</w:t>
+      </w:r>
+      <w:proofErr w:type="spellStart"/>
+      <w:r>
+        <w:rPr>
+          <w:rFonts w:ascii="TH Sarabun New" w:hAnsi="TH Sarabun New" w:cs="TH Sarabun New"/>
+          <w:sz w:val="32"/>
+          <w:szCs w:val="32"/>
+        </w:rPr>
+        <w:t>schemaless</w:t>
+      </w:r>
+      <w:proofErr w:type="spellEnd"/>
+      <w:r>
+        <w:rPr>
+          <w:rFonts w:ascii="TH Sarabun New" w:hAnsi="TH Sarabun New" w:cs="TH Sarabun New"/>
+          <w:sz w:val="32"/>
+          <w:szCs w:val="32"/>
+        </w:rPr>
+        <w:t>). Therefore, these files cannot be analyzed by an ordinary software. So we decide to make an automatic document categorize system</w:t>
       </w:r>
       <w:r>
         <w:rPr>
@@ -888,6 +906,7 @@
       <w:pPr>
         <w:spacing w:after="0"/>
         <w:rPr>
+          <w:del w:id="2" w:author="Intouch Sangkrajang" w:date="2016-11-14T14:09:00Z"/>
           <w:rFonts w:ascii="TH Sarabun New" w:hAnsi="TH Sarabun New" w:cs="TH Sarabun New"/>
           <w:sz w:val="32"/>
           <w:szCs w:val="32"/>
@@ -898,7 +917,7 @@
       <w:pPr>
         <w:spacing w:after="0"/>
         <w:rPr>
-          <w:rFonts w:ascii="TH Sarabun New" w:hAnsi="TH Sarabun New" w:cs="TH Sarabun New"/>
+          <w:rFonts w:ascii="TH Sarabun New" w:hAnsi="TH Sarabun New" w:cs="TH Sarabun New" w:hint="cs"/>
           <w:sz w:val="32"/>
           <w:szCs w:val="32"/>
         </w:rPr>
@@ -913,6 +932,7 @@
           <w:rFonts w:hint="cs"/>
           <w:cs/>
         </w:rPr>
+        <w:lastRenderedPageBreak/>
         <w:t>บทคัดย่อ</w:t>
       </w:r>
     </w:p>
@@ -1047,13 +1067,23 @@
         </w:rPr>
         <w:t>นั้นเป็นข้อมูลขนาดใหญ่ที่ไม่มีโครงสร้าง (</w:t>
       </w:r>
-      <w:r>
-        <w:rPr>
-          <w:rFonts w:ascii="TH Sarabun New" w:hAnsi="TH Sarabun New" w:cs="TH Sarabun New"/>
-          <w:sz w:val="32"/>
-          <w:szCs w:val="32"/>
-        </w:rPr>
-        <w:t xml:space="preserve">Schemaless) </w:t>
+      <w:proofErr w:type="spellStart"/>
+      <w:r>
+        <w:rPr>
+          <w:rFonts w:ascii="TH Sarabun New" w:hAnsi="TH Sarabun New" w:cs="TH Sarabun New"/>
+          <w:sz w:val="32"/>
+          <w:szCs w:val="32"/>
+        </w:rPr>
+        <w:t>Schemaless</w:t>
+      </w:r>
+      <w:proofErr w:type="spellEnd"/>
+      <w:r>
+        <w:rPr>
+          <w:rFonts w:ascii="TH Sarabun New" w:hAnsi="TH Sarabun New" w:cs="TH Sarabun New"/>
+          <w:sz w:val="32"/>
+          <w:szCs w:val="32"/>
+        </w:rPr>
+        <w:t xml:space="preserve">) </w:t>
       </w:r>
       <w:r>
         <w:rPr>
@@ -1236,7 +1266,41 @@
           <w:szCs w:val="32"/>
           <w:cs/>
         </w:rPr>
-        <w:t>ที่อยู่ในรายงาน เมื่อมีรายงานเล่มใหม่เข้ามาในระบบ ระบบจะทำการวิเคราะห์เนื้อหาและสามารถแสดงส่วนที่เป็นใจความสำคัญ รวมถึงจัดประเภทหมวดหมู่ของรายงานได้โดยอัตโนมัติ  ซึ่งวิธีนี้ช่วยให้ประหยัดทั้งเวลาและจำนวนทรัพยากรบุคคลเป็นอย่างมาก เมื่อผู้ใช้งานเข้ามาใช้ระบบนี้ จะสามารถสืบหา</w:t>
+        <w:t xml:space="preserve">ที่อยู่ในรายงาน เมื่อมีรายงานเล่มใหม่เข้ามาในระบบ ระบบจะทำการวิเคราะห์เนื้อหาและสามารถแสดงส่วนที่เป็นใจความสำคัญ รวมถึงจัดประเภทหมวดหมู่ของรายงานได้โดยอัตโนมัติ  ซึ่งวิธีนี้ช่วยให้ประหยัดทั้งเวลาและจำนวนทรัพยากรบุคคลเป็นอย่างมาก เมื่อผู้ใช้งานเข้ามาใช้ระบบนี้ จะสามารถสืบหาข้อมูลที่เกี่ยวข้องกับการพัฒนาการเรียนการสอน ด้วยการใส่ </w:t>
+      </w:r>
+      <w:r>
+        <w:rPr>
+          <w:rFonts w:ascii="TH Sarabun New" w:hAnsi="TH Sarabun New" w:cs="TH Sarabun New"/>
+          <w:sz w:val="32"/>
+          <w:szCs w:val="32"/>
+        </w:rPr>
+        <w:t xml:space="preserve">Keyword </w:t>
+      </w:r>
+      <w:r>
+        <w:rPr>
+          <w:rFonts w:ascii="TH Sarabun New" w:hAnsi="TH Sarabun New" w:cs="TH Sarabun New"/>
+          <w:sz w:val="32"/>
+          <w:szCs w:val="32"/>
+          <w:cs/>
+        </w:rPr>
+        <w:t xml:space="preserve">จากนั้น </w:t>
+      </w:r>
+      <w:r>
+        <w:rPr>
+          <w:rFonts w:ascii="TH Sarabun New" w:hAnsi="TH Sarabun New" w:cs="TH Sarabun New"/>
+          <w:sz w:val="32"/>
+          <w:szCs w:val="32"/>
+        </w:rPr>
+        <w:t xml:space="preserve">web application </w:t>
+      </w:r>
+      <w:r>
+        <w:rPr>
+          <w:rFonts w:ascii="TH Sarabun New" w:hAnsi="TH Sarabun New" w:cs="TH Sarabun New"/>
+          <w:sz w:val="32"/>
+          <w:szCs w:val="32"/>
+          <w:cs/>
+        </w:rPr>
+        <w:t>จะให้ผลลัพธ์ออกมาเป็นข้อความที่เกี่ยวข้องพร้อมทั้งแนบลิงค์สำหรับดาวน์โหลดเอกสาร ผู้ใช้งานสามารถอ่านสรุป</w:t>
       </w:r>
       <w:r>
         <w:rPr>
@@ -1246,41 +1310,7 @@
           <w:cs/>
         </w:rPr>
         <w:lastRenderedPageBreak/>
-        <w:t xml:space="preserve">ข้อมูลที่เกี่ยวข้องกับการพัฒนาการเรียนการสอน ด้วยการใส่ </w:t>
-      </w:r>
-      <w:r>
-        <w:rPr>
-          <w:rFonts w:ascii="TH Sarabun New" w:hAnsi="TH Sarabun New" w:cs="TH Sarabun New"/>
-          <w:sz w:val="32"/>
-          <w:szCs w:val="32"/>
-        </w:rPr>
-        <w:t xml:space="preserve">Keyword </w:t>
-      </w:r>
-      <w:r>
-        <w:rPr>
-          <w:rFonts w:ascii="TH Sarabun New" w:hAnsi="TH Sarabun New" w:cs="TH Sarabun New"/>
-          <w:sz w:val="32"/>
-          <w:szCs w:val="32"/>
-          <w:cs/>
-        </w:rPr>
-        <w:t xml:space="preserve">จากนั้น </w:t>
-      </w:r>
-      <w:r>
-        <w:rPr>
-          <w:rFonts w:ascii="TH Sarabun New" w:hAnsi="TH Sarabun New" w:cs="TH Sarabun New"/>
-          <w:sz w:val="32"/>
-          <w:szCs w:val="32"/>
-        </w:rPr>
-        <w:t xml:space="preserve">web application </w:t>
-      </w:r>
-      <w:r>
-        <w:rPr>
-          <w:rFonts w:ascii="TH Sarabun New" w:hAnsi="TH Sarabun New" w:cs="TH Sarabun New"/>
-          <w:sz w:val="32"/>
-          <w:szCs w:val="32"/>
-          <w:cs/>
-        </w:rPr>
-        <w:t>จะให้ผลลัพธ์ออกมาเป็นข้อความที่เกี่ยวข้องพร้อมทั้งแนบลิงค์สำหรับดาวน์โหลดเอกสาร ผู้ใช้งานสามารถอ่านสรุปใจความสำคัญที่ระบบแสดงก่อน และหากตรงกับความสนใจสามารถดาวน์โหลดรายงานทั้งเล่มไปเพื่อศึกษารายละเอียดต่อไป</w:t>
+        <w:t>ใจความสำคัญที่ระบบแสดงก่อน และหากตรงกับความสนใจสามารถดาวน์โหลดรายงานทั้งเล่มไปเพื่อศึกษารายละเอียดต่อไป</w:t>
       </w:r>
     </w:p>
     <w:p>
@@ -1551,6 +1581,7 @@
         <w:spacing w:after="0"/>
         <w:ind w:firstLine="720"/>
         <w:rPr>
+          <w:del w:id="3" w:author="Intouch Sangkrajang" w:date="2016-11-14T14:09:00Z"/>
           <w:rFonts w:ascii="TH Sarabun New" w:hAnsi="TH Sarabun New" w:cs="TH Sarabun New"/>
           <w:sz w:val="32"/>
           <w:szCs w:val="32"/>
@@ -1562,7 +1593,8 @@
         <w:spacing w:after="0"/>
         <w:ind w:firstLine="720"/>
         <w:rPr>
-          <w:rFonts w:ascii="TH Sarabun New" w:hAnsi="TH Sarabun New" w:cs="TH Sarabun New"/>
+          <w:del w:id="4" w:author="Intouch Sangkrajang" w:date="2016-11-14T14:09:00Z"/>
+          <w:rFonts w:ascii="TH Sarabun New" w:hAnsi="TH Sarabun New" w:cs="TH Sarabun New" w:hint="cs"/>
           <w:sz w:val="32"/>
           <w:szCs w:val="32"/>
         </w:rPr>
@@ -1572,7 +1604,7 @@
       <w:pPr>
         <w:spacing w:after="0"/>
         <w:rPr>
-          <w:rFonts w:ascii="TH Sarabun New" w:hAnsi="TH Sarabun New" w:cs="TH Sarabun New"/>
+          <w:rFonts w:ascii="TH Sarabun New" w:hAnsi="TH Sarabun New" w:cs="TH Sarabun New" w:hint="cs"/>
           <w:sz w:val="32"/>
           <w:szCs w:val="32"/>
         </w:rPr>
@@ -1587,6 +1619,7 @@
           <w:rFonts w:hint="cs"/>
           <w:cs/>
         </w:rPr>
+        <w:lastRenderedPageBreak/>
         <w:t>กิตติกรรมประกาศ</w:t>
       </w:r>
     </w:p>
@@ -1952,6 +1985,7 @@
           <w:szCs w:val="32"/>
           <w:cs/>
         </w:rPr>
+        <w:lastRenderedPageBreak/>
         <w:t>สารบัญ</w:t>
       </w:r>
     </w:p>
@@ -3073,6 +3107,7 @@
           <w:rFonts w:eastAsiaTheme="minorEastAsia"/>
           <w:cs/>
         </w:rPr>
+        <w:lastRenderedPageBreak/>
         <w:t xml:space="preserve">บทที่ </w:t>
       </w:r>
       <w:r>
@@ -3360,7 +3395,6 @@
           <w:szCs w:val="32"/>
           <w:cs/>
         </w:rPr>
-        <w:lastRenderedPageBreak/>
         <w:t xml:space="preserve">เพื่อสร้างฐานข้อมูลที่ก่อให้เกิดเป็น </w:t>
       </w:r>
       <w:r>
@@ -3444,6 +3478,7 @@
           <w:cs/>
           <w:lang w:eastAsia="ja-JP"/>
         </w:rPr>
+        <w:lastRenderedPageBreak/>
         <w:t xml:space="preserve">เพื่อศึกษาการทำ </w:t>
       </w:r>
       <w:r>
@@ -4662,6 +4697,7 @@
           <w:cs/>
           <w:lang w:eastAsia="ja-JP"/>
         </w:rPr>
+        <w:lastRenderedPageBreak/>
         <w:t>ขั้นตอนการทำงานและระยะเวลาการดำเนินงาน</w:t>
       </w:r>
     </w:p>
@@ -4680,9 +4716,7 @@
       <w:r>
         <w:rPr>
           <w:noProof/>
-          <w:lang w:eastAsia="ja-JP"/>
-        </w:rPr>
-        <w:lastRenderedPageBreak/>
+        </w:rPr>
         <w:drawing>
           <wp:inline distT="0" distB="0" distL="0" distR="0" wp14:anchorId="67FB1B92" wp14:editId="367610AA">
             <wp:extent cx="8480411" cy="3283740"/>
@@ -4900,13 +4934,23 @@
         </w:rPr>
         <w:t xml:space="preserve">ในการแปลงข้อมูลคือ </w:t>
       </w:r>
-      <w:r>
-        <w:rPr>
-          <w:rFonts w:ascii="TH SarabunPSK" w:hAnsi="TH SarabunPSK" w:cs="TH SarabunPSK"/>
-          <w:sz w:val="32"/>
-          <w:szCs w:val="32"/>
-        </w:rPr>
-        <w:t xml:space="preserve">Deepdive Stanford University </w:t>
+      <w:proofErr w:type="spellStart"/>
+      <w:r>
+        <w:rPr>
+          <w:rFonts w:ascii="TH SarabunPSK" w:hAnsi="TH SarabunPSK" w:cs="TH SarabunPSK"/>
+          <w:sz w:val="32"/>
+          <w:szCs w:val="32"/>
+        </w:rPr>
+        <w:t>Deepdive</w:t>
+      </w:r>
+      <w:proofErr w:type="spellEnd"/>
+      <w:r>
+        <w:rPr>
+          <w:rFonts w:ascii="TH SarabunPSK" w:hAnsi="TH SarabunPSK" w:cs="TH SarabunPSK"/>
+          <w:sz w:val="32"/>
+          <w:szCs w:val="32"/>
+        </w:rPr>
+        <w:t xml:space="preserve"> Stanford University </w:t>
       </w:r>
       <w:r>
         <w:rPr>
@@ -5012,6 +5056,7 @@
         </w:rPr>
         <w:t xml:space="preserve">ต่างๆ เช่น การนำบทความที่เขียนไว้และฐานข้อมูลมาสรุปผลร่วมกัน ซึ่งนอกจาก </w:t>
       </w:r>
+      <w:proofErr w:type="spellStart"/>
       <w:r>
         <w:rPr>
           <w:rFonts w:ascii="TH SarabunPSK" w:hAnsi="TH SarabunPSK" w:cs="TH SarabunPSK"/>
@@ -5020,6 +5065,7 @@
         </w:rPr>
         <w:t>Deepdive</w:t>
       </w:r>
+      <w:proofErr w:type="spellEnd"/>
       <w:r>
         <w:rPr>
           <w:rFonts w:ascii="TH SarabunPSK" w:hAnsi="TH SarabunPSK" w:cs="TH SarabunPSK"/>
@@ -5054,13 +5100,23 @@
         </w:rPr>
         <w:t xml:space="preserve">ได้แก่ </w:t>
       </w:r>
-      <w:r>
-        <w:rPr>
-          <w:rFonts w:ascii="TH SarabunPSK" w:hAnsi="TH SarabunPSK" w:cs="TH SarabunPSK"/>
-          <w:sz w:val="32"/>
-          <w:szCs w:val="32"/>
-        </w:rPr>
-        <w:t>AlchemyLangage API</w:t>
+      <w:proofErr w:type="spellStart"/>
+      <w:r>
+        <w:rPr>
+          <w:rFonts w:ascii="TH SarabunPSK" w:hAnsi="TH SarabunPSK" w:cs="TH SarabunPSK"/>
+          <w:sz w:val="32"/>
+          <w:szCs w:val="32"/>
+        </w:rPr>
+        <w:t>AlchemyLangage</w:t>
+      </w:r>
+      <w:proofErr w:type="spellEnd"/>
+      <w:r>
+        <w:rPr>
+          <w:rFonts w:ascii="TH SarabunPSK" w:hAnsi="TH SarabunPSK" w:cs="TH SarabunPSK"/>
+          <w:sz w:val="32"/>
+          <w:szCs w:val="32"/>
+        </w:rPr>
+        <w:t xml:space="preserve"> API</w:t>
       </w:r>
       <w:r>
         <w:rPr>
@@ -5240,6 +5296,7 @@
         </w:rPr>
         <w:t xml:space="preserve">ต่างๆ เป็นต้น หรือ </w:t>
       </w:r>
+      <w:proofErr w:type="spellStart"/>
       <w:r>
         <w:rPr>
           <w:rFonts w:ascii="TH SarabunPSK" w:hAnsi="TH SarabunPSK" w:cs="TH SarabunPSK"/>
@@ -5248,6 +5305,7 @@
         </w:rPr>
         <w:t>Aylien</w:t>
       </w:r>
+      <w:proofErr w:type="spellEnd"/>
       <w:r>
         <w:rPr>
           <w:rFonts w:ascii="TH SarabunPSK" w:hAnsi="TH SarabunPSK" w:cs="TH SarabunPSK"/>
@@ -5806,7 +5864,29 @@
           <w:sz w:val="32"/>
           <w:szCs w:val="32"/>
         </w:rPr>
-        <w:t>Latent Dirichlet Allocation</w:t>
+        <w:t xml:space="preserve">Latent </w:t>
+      </w:r>
+      <w:proofErr w:type="spellStart"/>
+      <w:r>
+        <w:rPr>
+          <w:rFonts w:ascii="TH SarabunPSK" w:hAnsi="TH SarabunPSK" w:cs="TH SarabunPSK"/>
+          <w:b/>
+          <w:bCs/>
+          <w:sz w:val="32"/>
+          <w:szCs w:val="32"/>
+        </w:rPr>
+        <w:t>Dirichlet</w:t>
+      </w:r>
+      <w:proofErr w:type="spellEnd"/>
+      <w:r>
+        <w:rPr>
+          <w:rFonts w:ascii="TH SarabunPSK" w:hAnsi="TH SarabunPSK" w:cs="TH SarabunPSK"/>
+          <w:b/>
+          <w:bCs/>
+          <w:sz w:val="32"/>
+          <w:szCs w:val="32"/>
+        </w:rPr>
+        <w:t xml:space="preserve"> Allocation</w:t>
       </w:r>
       <w:r>
         <w:rPr>
@@ -6466,6 +6546,7 @@
           <w:szCs w:val="32"/>
         </w:rPr>
       </w:pPr>
+      <w:proofErr w:type="spellStart"/>
       <w:r>
         <w:rPr>
           <w:rFonts w:ascii="TH SarabunPSK" w:hAnsi="TH SarabunPSK" w:cs="TH SarabunPSK"/>
@@ -6474,7 +6555,18 @@
           <w:sz w:val="32"/>
           <w:szCs w:val="32"/>
         </w:rPr>
-        <w:t xml:space="preserve">Hadoop Distributed File System (HDFS) </w:t>
+        <w:t>Hadoop</w:t>
+      </w:r>
+      <w:proofErr w:type="spellEnd"/>
+      <w:r>
+        <w:rPr>
+          <w:rFonts w:ascii="TH SarabunPSK" w:hAnsi="TH SarabunPSK" w:cs="TH SarabunPSK"/>
+          <w:b/>
+          <w:bCs/>
+          <w:sz w:val="32"/>
+          <w:szCs w:val="32"/>
+        </w:rPr>
+        <w:t xml:space="preserve"> Distributed File System (HDFS) </w:t>
       </w:r>
       <w:r>
         <w:rPr>
@@ -6931,13 +7023,23 @@
         </w:rPr>
         <w:t xml:space="preserve">อย่าง </w:t>
       </w:r>
-      <w:r>
-        <w:rPr>
-          <w:rFonts w:ascii="TH SarabunPSK" w:hAnsi="TH SarabunPSK" w:cs="TH SarabunPSK"/>
-          <w:sz w:val="32"/>
-          <w:szCs w:val="32"/>
-        </w:rPr>
-        <w:t xml:space="preserve">Hadoop </w:t>
+      <w:proofErr w:type="spellStart"/>
+      <w:r>
+        <w:rPr>
+          <w:rFonts w:ascii="TH SarabunPSK" w:hAnsi="TH SarabunPSK" w:cs="TH SarabunPSK"/>
+          <w:sz w:val="32"/>
+          <w:szCs w:val="32"/>
+        </w:rPr>
+        <w:t>Hadoop</w:t>
+      </w:r>
+      <w:proofErr w:type="spellEnd"/>
+      <w:r>
+        <w:rPr>
+          <w:rFonts w:ascii="TH SarabunPSK" w:hAnsi="TH SarabunPSK" w:cs="TH SarabunPSK"/>
+          <w:sz w:val="32"/>
+          <w:szCs w:val="32"/>
+        </w:rPr>
+        <w:t xml:space="preserve"> </w:t>
       </w:r>
       <w:r>
         <w:rPr>
@@ -7065,13 +7167,23 @@
         </w:rPr>
         <w:t xml:space="preserve">ที่ถูกออกแบบมาให้ใช้งานร่วมกับ </w:t>
       </w:r>
-      <w:r>
-        <w:rPr>
-          <w:rFonts w:ascii="TH Sarabun New" w:hAnsi="TH Sarabun New" w:cs="TH Sarabun New"/>
-          <w:sz w:val="32"/>
-          <w:szCs w:val="32"/>
-        </w:rPr>
-        <w:t xml:space="preserve">Hadoop ecosystem </w:t>
+      <w:proofErr w:type="spellStart"/>
+      <w:r>
+        <w:rPr>
+          <w:rFonts w:ascii="TH Sarabun New" w:hAnsi="TH Sarabun New" w:cs="TH Sarabun New"/>
+          <w:sz w:val="32"/>
+          <w:szCs w:val="32"/>
+        </w:rPr>
+        <w:t>Hadoop</w:t>
+      </w:r>
+      <w:proofErr w:type="spellEnd"/>
+      <w:r>
+        <w:rPr>
+          <w:rFonts w:ascii="TH Sarabun New" w:hAnsi="TH Sarabun New" w:cs="TH Sarabun New"/>
+          <w:sz w:val="32"/>
+          <w:szCs w:val="32"/>
+        </w:rPr>
+        <w:t xml:space="preserve"> ecosystem </w:t>
       </w:r>
       <w:r>
         <w:rPr>
@@ -7202,8 +7314,20 @@
           <w:sz w:val="32"/>
           <w:szCs w:val="32"/>
         </w:rPr>
-        <w:t>Apache HBase</w:t>
-      </w:r>
+        <w:t xml:space="preserve">Apache </w:t>
+      </w:r>
+      <w:proofErr w:type="spellStart"/>
+      <w:r>
+        <w:rPr>
+          <w:rFonts w:ascii="TH SarabunPSK" w:hAnsi="TH SarabunPSK" w:cs="TH SarabunPSK"/>
+          <w:b/>
+          <w:bCs/>
+          <w:sz w:val="32"/>
+          <w:szCs w:val="32"/>
+        </w:rPr>
+        <w:t>HBase</w:t>
+      </w:r>
+      <w:proofErr w:type="spellEnd"/>
       <w:r>
         <w:rPr>
           <w:rFonts w:ascii="TH SarabunPSK" w:hAnsi="TH SarabunPSK" w:cs="TH SarabunPSK" w:hint="cs"/>
@@ -7230,6 +7354,7 @@
         </w:rPr>
         <w:t xml:space="preserve">เป็นโปรแกรมจัดการฐานข้อมูลแบบ </w:t>
       </w:r>
+      <w:proofErr w:type="spellStart"/>
       <w:r>
         <w:rPr>
           <w:rFonts w:ascii="TH SarabunPSK" w:hAnsi="TH SarabunPSK" w:cs="TH SarabunPSK"/>
@@ -7238,6 +7363,7 @@
         </w:rPr>
         <w:t>NoSQL</w:t>
       </w:r>
+      <w:proofErr w:type="spellEnd"/>
       <w:r>
         <w:rPr>
           <w:rFonts w:ascii="TH SarabunPSK" w:hAnsi="TH SarabunPSK" w:cs="TH SarabunPSK"/>
@@ -7264,13 +7390,23 @@
         </w:rPr>
         <w:t xml:space="preserve">ที่ถูกใช้งานร่วมกัน </w:t>
       </w:r>
-      <w:r>
-        <w:rPr>
-          <w:rFonts w:ascii="TH SarabunPSK" w:hAnsi="TH SarabunPSK" w:cs="TH SarabunPSK"/>
-          <w:sz w:val="32"/>
-          <w:szCs w:val="32"/>
-        </w:rPr>
-        <w:t xml:space="preserve">Hadoop ecosystem </w:t>
+      <w:proofErr w:type="spellStart"/>
+      <w:r>
+        <w:rPr>
+          <w:rFonts w:ascii="TH SarabunPSK" w:hAnsi="TH SarabunPSK" w:cs="TH SarabunPSK"/>
+          <w:sz w:val="32"/>
+          <w:szCs w:val="32"/>
+        </w:rPr>
+        <w:t>Hadoop</w:t>
+      </w:r>
+      <w:proofErr w:type="spellEnd"/>
+      <w:r>
+        <w:rPr>
+          <w:rFonts w:ascii="TH SarabunPSK" w:hAnsi="TH SarabunPSK" w:cs="TH SarabunPSK"/>
+          <w:sz w:val="32"/>
+          <w:szCs w:val="32"/>
+        </w:rPr>
+        <w:t xml:space="preserve"> ecosystem </w:t>
       </w:r>
       <w:r>
         <w:rPr>
@@ -7281,13 +7417,23 @@
         </w:rPr>
         <w:t xml:space="preserve">โดยฐานข้อมูลแบบ </w:t>
       </w:r>
-      <w:r>
-        <w:rPr>
-          <w:rFonts w:ascii="TH SarabunPSK" w:hAnsi="TH SarabunPSK" w:cs="TH SarabunPSK"/>
-          <w:sz w:val="32"/>
-          <w:szCs w:val="32"/>
-        </w:rPr>
-        <w:t xml:space="preserve">NoSQL </w:t>
+      <w:proofErr w:type="spellStart"/>
+      <w:r>
+        <w:rPr>
+          <w:rFonts w:ascii="TH SarabunPSK" w:hAnsi="TH SarabunPSK" w:cs="TH SarabunPSK"/>
+          <w:sz w:val="32"/>
+          <w:szCs w:val="32"/>
+        </w:rPr>
+        <w:t>NoSQL</w:t>
+      </w:r>
+      <w:proofErr w:type="spellEnd"/>
+      <w:r>
+        <w:rPr>
+          <w:rFonts w:ascii="TH SarabunPSK" w:hAnsi="TH SarabunPSK" w:cs="TH SarabunPSK"/>
+          <w:sz w:val="32"/>
+          <w:szCs w:val="32"/>
+        </w:rPr>
+        <w:t xml:space="preserve"> </w:t>
       </w:r>
       <w:r>
         <w:rPr>
@@ -7315,13 +7461,23 @@
         </w:rPr>
         <w:t xml:space="preserve">ดังนั้น ทางกลุ่มจึงนำ </w:t>
       </w:r>
-      <w:r>
-        <w:rPr>
-          <w:rFonts w:ascii="TH SarabunPSK" w:hAnsi="TH SarabunPSK" w:cs="TH SarabunPSK"/>
-          <w:sz w:val="32"/>
-          <w:szCs w:val="32"/>
-        </w:rPr>
-        <w:t xml:space="preserve">HBase </w:t>
+      <w:proofErr w:type="spellStart"/>
+      <w:r>
+        <w:rPr>
+          <w:rFonts w:ascii="TH SarabunPSK" w:hAnsi="TH SarabunPSK" w:cs="TH SarabunPSK"/>
+          <w:sz w:val="32"/>
+          <w:szCs w:val="32"/>
+        </w:rPr>
+        <w:t>HBase</w:t>
+      </w:r>
+      <w:proofErr w:type="spellEnd"/>
+      <w:r>
+        <w:rPr>
+          <w:rFonts w:ascii="TH SarabunPSK" w:hAnsi="TH SarabunPSK" w:cs="TH SarabunPSK"/>
+          <w:sz w:val="32"/>
+          <w:szCs w:val="32"/>
+        </w:rPr>
+        <w:t xml:space="preserve"> </w:t>
       </w:r>
       <w:r>
         <w:rPr>
@@ -7349,13 +7505,23 @@
         </w:rPr>
         <w:t xml:space="preserve">เพื่อเก็บข้อมูลที่เหมาะสมลงในฐานข้อมูลแต่ละโปรแกรม โดย </w:t>
       </w:r>
-      <w:r>
-        <w:rPr>
-          <w:rFonts w:ascii="TH SarabunPSK" w:hAnsi="TH SarabunPSK" w:cs="TH SarabunPSK"/>
-          <w:sz w:val="32"/>
-          <w:szCs w:val="32"/>
-        </w:rPr>
-        <w:t xml:space="preserve">HBase </w:t>
+      <w:proofErr w:type="spellStart"/>
+      <w:r>
+        <w:rPr>
+          <w:rFonts w:ascii="TH SarabunPSK" w:hAnsi="TH SarabunPSK" w:cs="TH SarabunPSK"/>
+          <w:sz w:val="32"/>
+          <w:szCs w:val="32"/>
+        </w:rPr>
+        <w:t>HBase</w:t>
+      </w:r>
+      <w:proofErr w:type="spellEnd"/>
+      <w:r>
+        <w:rPr>
+          <w:rFonts w:ascii="TH SarabunPSK" w:hAnsi="TH SarabunPSK" w:cs="TH SarabunPSK"/>
+          <w:sz w:val="32"/>
+          <w:szCs w:val="32"/>
+        </w:rPr>
+        <w:t xml:space="preserve"> </w:t>
       </w:r>
       <w:r>
         <w:rPr>
@@ -7366,13 +7532,23 @@
         </w:rPr>
         <w:t xml:space="preserve">จะเก็บข้อมูลจำพวกเนื้อหาของแต่ละเอกสารที่ถูกแบ่งย่อหน้าแล้ว ซึ่งจำนวนย่อหน้าของแต่ละเอกสารจะมีไม่เท่ากัน ดังนั้นฐานข้อมูลแบบ </w:t>
       </w:r>
-      <w:r>
-        <w:rPr>
-          <w:rFonts w:ascii="TH SarabunPSK" w:hAnsi="TH SarabunPSK" w:cs="TH SarabunPSK"/>
-          <w:sz w:val="32"/>
-          <w:szCs w:val="32"/>
-        </w:rPr>
-        <w:t xml:space="preserve">NoSQL </w:t>
+      <w:proofErr w:type="spellStart"/>
+      <w:r>
+        <w:rPr>
+          <w:rFonts w:ascii="TH SarabunPSK" w:hAnsi="TH SarabunPSK" w:cs="TH SarabunPSK"/>
+          <w:sz w:val="32"/>
+          <w:szCs w:val="32"/>
+        </w:rPr>
+        <w:t>NoSQL</w:t>
+      </w:r>
+      <w:proofErr w:type="spellEnd"/>
+      <w:r>
+        <w:rPr>
+          <w:rFonts w:ascii="TH SarabunPSK" w:hAnsi="TH SarabunPSK" w:cs="TH SarabunPSK"/>
+          <w:sz w:val="32"/>
+          <w:szCs w:val="32"/>
+        </w:rPr>
+        <w:t xml:space="preserve"> </w:t>
       </w:r>
       <w:r>
         <w:rPr>
@@ -7507,6 +7683,7 @@
         </w:rPr>
         <w:t xml:space="preserve"> </w:t>
       </w:r>
+      <w:proofErr w:type="spellStart"/>
       <w:r>
         <w:rPr>
           <w:rFonts w:ascii="TH SarabunPSK" w:hAnsi="TH SarabunPSK" w:cs="TH SarabunPSK"/>
@@ -7517,6 +7694,7 @@
         </w:rPr>
         <w:t>PDFMiner</w:t>
       </w:r>
+      <w:proofErr w:type="spellEnd"/>
       <w:r>
         <w:rPr>
           <w:rFonts w:ascii="TH SarabunPSK" w:hAnsi="TH SarabunPSK" w:cs="TH SarabunPSK"/>
@@ -7586,13 +7764,23 @@
         </w:rPr>
         <w:t xml:space="preserve">ซึ่ง </w:t>
       </w:r>
-      <w:r>
-        <w:rPr>
-          <w:rFonts w:ascii="TH SarabunPSK" w:hAnsi="TH SarabunPSK" w:cs="TH SarabunPSK"/>
-          <w:sz w:val="32"/>
-          <w:szCs w:val="32"/>
-        </w:rPr>
-        <w:t xml:space="preserve">PDFMiner </w:t>
+      <w:proofErr w:type="spellStart"/>
+      <w:r>
+        <w:rPr>
+          <w:rFonts w:ascii="TH SarabunPSK" w:hAnsi="TH SarabunPSK" w:cs="TH SarabunPSK"/>
+          <w:sz w:val="32"/>
+          <w:szCs w:val="32"/>
+        </w:rPr>
+        <w:t>PDFMiner</w:t>
+      </w:r>
+      <w:proofErr w:type="spellEnd"/>
+      <w:r>
+        <w:rPr>
+          <w:rFonts w:ascii="TH SarabunPSK" w:hAnsi="TH SarabunPSK" w:cs="TH SarabunPSK"/>
+          <w:sz w:val="32"/>
+          <w:szCs w:val="32"/>
+        </w:rPr>
+        <w:t xml:space="preserve"> </w:t>
       </w:r>
       <w:r>
         <w:rPr>
@@ -7746,7 +7934,25 @@
           <w:sz w:val="32"/>
           <w:szCs w:val="32"/>
         </w:rPr>
-        <w:t xml:space="preserve">output (text,tag,xml), </w:t>
+        <w:t>output (</w:t>
+      </w:r>
+      <w:proofErr w:type="spellStart"/>
+      <w:r>
+        <w:rPr>
+          <w:rFonts w:ascii="TH SarabunPSK" w:hAnsi="TH SarabunPSK" w:cs="TH SarabunPSK"/>
+          <w:sz w:val="32"/>
+          <w:szCs w:val="32"/>
+        </w:rPr>
+        <w:t>text,tag,xml</w:t>
+      </w:r>
+      <w:proofErr w:type="spellEnd"/>
+      <w:r>
+        <w:rPr>
+          <w:rFonts w:ascii="TH SarabunPSK" w:hAnsi="TH SarabunPSK" w:cs="TH SarabunPSK"/>
+          <w:sz w:val="32"/>
+          <w:szCs w:val="32"/>
+        </w:rPr>
+        <w:t xml:space="preserve">), </w:t>
       </w:r>
       <w:r>
         <w:rPr>
@@ -7791,13 +7997,23 @@
         </w:rPr>
         <w:t xml:space="preserve">เป็นต้น โดยเหตุผลที่เราเลือกใช้ </w:t>
       </w:r>
-      <w:r>
-        <w:rPr>
-          <w:rFonts w:ascii="TH SarabunPSK" w:hAnsi="TH SarabunPSK" w:cs="TH SarabunPSK"/>
-          <w:sz w:val="32"/>
-          <w:szCs w:val="32"/>
-        </w:rPr>
-        <w:t xml:space="preserve">PDFMiner </w:t>
+      <w:proofErr w:type="spellStart"/>
+      <w:r>
+        <w:rPr>
+          <w:rFonts w:ascii="TH SarabunPSK" w:hAnsi="TH SarabunPSK" w:cs="TH SarabunPSK"/>
+          <w:sz w:val="32"/>
+          <w:szCs w:val="32"/>
+        </w:rPr>
+        <w:t>PDFMiner</w:t>
+      </w:r>
+      <w:proofErr w:type="spellEnd"/>
+      <w:r>
+        <w:rPr>
+          <w:rFonts w:ascii="TH SarabunPSK" w:hAnsi="TH SarabunPSK" w:cs="TH SarabunPSK"/>
+          <w:sz w:val="32"/>
+          <w:szCs w:val="32"/>
+        </w:rPr>
+        <w:t xml:space="preserve"> </w:t>
       </w:r>
       <w:r>
         <w:rPr>
@@ -7808,13 +8024,23 @@
         </w:rPr>
         <w:t xml:space="preserve">คือ การที่ตัวโปรแกรมสามารถ </w:t>
       </w:r>
-      <w:r>
-        <w:rPr>
-          <w:rFonts w:ascii="TH SarabunPSK" w:hAnsi="TH SarabunPSK" w:cs="TH SarabunPSK"/>
-          <w:sz w:val="32"/>
-          <w:szCs w:val="32"/>
-        </w:rPr>
-        <w:t xml:space="preserve">config </w:t>
+      <w:proofErr w:type="spellStart"/>
+      <w:r>
+        <w:rPr>
+          <w:rFonts w:ascii="TH SarabunPSK" w:hAnsi="TH SarabunPSK" w:cs="TH SarabunPSK"/>
+          <w:sz w:val="32"/>
+          <w:szCs w:val="32"/>
+        </w:rPr>
+        <w:t>config</w:t>
+      </w:r>
+      <w:proofErr w:type="spellEnd"/>
+      <w:r>
+        <w:rPr>
+          <w:rFonts w:ascii="TH SarabunPSK" w:hAnsi="TH SarabunPSK" w:cs="TH SarabunPSK"/>
+          <w:sz w:val="32"/>
+          <w:szCs w:val="32"/>
+        </w:rPr>
+        <w:t xml:space="preserve"> </w:t>
       </w:r>
       <w:r>
         <w:rPr>
@@ -7852,6 +8078,7 @@
         </w:rPr>
         <w:t xml:space="preserve">โปรแกรม </w:t>
       </w:r>
+      <w:proofErr w:type="spellStart"/>
       <w:r>
         <w:rPr>
           <w:rFonts w:ascii="TH SarabunPSK" w:hAnsi="TH SarabunPSK" w:cs="TH SarabunPSK"/>
@@ -7860,7 +8087,18 @@
           <w:sz w:val="32"/>
           <w:szCs w:val="32"/>
         </w:rPr>
-        <w:t xml:space="preserve">LexTo </w:t>
+        <w:t>LexTo</w:t>
+      </w:r>
+      <w:proofErr w:type="spellEnd"/>
+      <w:r>
+        <w:rPr>
+          <w:rFonts w:ascii="TH SarabunPSK" w:hAnsi="TH SarabunPSK" w:cs="TH SarabunPSK"/>
+          <w:b/>
+          <w:bCs/>
+          <w:sz w:val="32"/>
+          <w:szCs w:val="32"/>
+        </w:rPr>
+        <w:t xml:space="preserve"> </w:t>
       </w:r>
       <w:r>
         <w:rPr>
@@ -7939,13 +8177,23 @@
         </w:rPr>
         <w:t xml:space="preserve">ได้กำหนดไว้ ซึ่ง </w:t>
       </w:r>
-      <w:r>
-        <w:rPr>
-          <w:rFonts w:ascii="TH SarabunPSK" w:hAnsi="TH SarabunPSK" w:cs="TH SarabunPSK"/>
-          <w:sz w:val="32"/>
-          <w:szCs w:val="32"/>
-        </w:rPr>
-        <w:t xml:space="preserve">LexTo </w:t>
+      <w:proofErr w:type="spellStart"/>
+      <w:r>
+        <w:rPr>
+          <w:rFonts w:ascii="TH SarabunPSK" w:hAnsi="TH SarabunPSK" w:cs="TH SarabunPSK"/>
+          <w:sz w:val="32"/>
+          <w:szCs w:val="32"/>
+        </w:rPr>
+        <w:t>LexTo</w:t>
+      </w:r>
+      <w:proofErr w:type="spellEnd"/>
+      <w:r>
+        <w:rPr>
+          <w:rFonts w:ascii="TH SarabunPSK" w:hAnsi="TH SarabunPSK" w:cs="TH SarabunPSK"/>
+          <w:sz w:val="32"/>
+          <w:szCs w:val="32"/>
+        </w:rPr>
+        <w:t xml:space="preserve"> </w:t>
       </w:r>
       <w:r>
         <w:rPr>
@@ -7971,8 +8219,19 @@
           <w:szCs w:val="32"/>
           <w:cs/>
         </w:rPr>
-        <w:t xml:space="preserve">ที่ทางกลุ่มสามารถนำมาใช้งานได้ และมีความแม่นยำในระดับที่พอรับได้ ทำให้ทางกลุ่มเลือกใช้โปรแกรม </w:t>
-      </w:r>
+        <w:t>ที่ทาง</w:t>
+      </w:r>
+      <w:r>
+        <w:rPr>
+          <w:rFonts w:ascii="TH SarabunPSK" w:hAnsi="TH SarabunPSK" w:cs="TH SarabunPSK"/>
+          <w:sz w:val="32"/>
+          <w:szCs w:val="32"/>
+          <w:cs/>
+        </w:rPr>
+        <w:lastRenderedPageBreak/>
+        <w:t xml:space="preserve">กลุ่มสามารถนำมาใช้งานได้ และมีความแม่นยำในระดับที่พอรับได้ ทำให้ทางกลุ่มเลือกใช้โปรแกรม </w:t>
+      </w:r>
+      <w:proofErr w:type="spellStart"/>
       <w:r>
         <w:rPr>
           <w:rFonts w:ascii="TH SarabunPSK" w:hAnsi="TH SarabunPSK" w:cs="TH SarabunPSK"/>
@@ -7981,6 +8240,7 @@
         </w:rPr>
         <w:t>LexTo</w:t>
       </w:r>
+      <w:proofErr w:type="spellEnd"/>
     </w:p>
     <w:p>
       <w:pPr>
@@ -8006,7 +8266,6 @@
           <w:szCs w:val="32"/>
           <w:cs/>
         </w:rPr>
-        <w:lastRenderedPageBreak/>
         <w:t xml:space="preserve">ภาษา </w:t>
       </w:r>
       <w:r>
@@ -8167,13 +8426,23 @@
         </w:rPr>
         <w:t xml:space="preserve">โดยนำมาใช้ร่วมกับโปรแกรม </w:t>
       </w:r>
-      <w:r>
-        <w:rPr>
-          <w:rFonts w:ascii="TH SarabunPSK" w:hAnsi="TH SarabunPSK" w:cs="TH SarabunPSK"/>
-          <w:sz w:val="32"/>
-          <w:szCs w:val="32"/>
-        </w:rPr>
-        <w:t xml:space="preserve">SparkML </w:t>
+      <w:proofErr w:type="spellStart"/>
+      <w:r>
+        <w:rPr>
+          <w:rFonts w:ascii="TH SarabunPSK" w:hAnsi="TH SarabunPSK" w:cs="TH SarabunPSK"/>
+          <w:sz w:val="32"/>
+          <w:szCs w:val="32"/>
+        </w:rPr>
+        <w:t>SparkML</w:t>
+      </w:r>
+      <w:proofErr w:type="spellEnd"/>
+      <w:r>
+        <w:rPr>
+          <w:rFonts w:ascii="TH SarabunPSK" w:hAnsi="TH SarabunPSK" w:cs="TH SarabunPSK"/>
+          <w:sz w:val="32"/>
+          <w:szCs w:val="32"/>
+        </w:rPr>
+        <w:t xml:space="preserve"> </w:t>
       </w:r>
       <w:r>
         <w:rPr>
@@ -8374,6 +8643,7 @@
         <w:spacing w:line="256" w:lineRule="auto"/>
         <w:jc w:val="both"/>
         <w:rPr>
+          <w:del w:id="5" w:author="Intouch Sangkrajang" w:date="2016-11-14T14:10:00Z"/>
           <w:rFonts w:ascii="TH SarabunPSK" w:hAnsi="TH SarabunPSK" w:cs="TH SarabunPSK"/>
           <w:sz w:val="32"/>
           <w:szCs w:val="32"/>
@@ -8385,7 +8655,8 @@
         <w:spacing w:line="256" w:lineRule="auto"/>
         <w:jc w:val="both"/>
         <w:rPr>
-          <w:rFonts w:ascii="TH SarabunPSK" w:hAnsi="TH SarabunPSK" w:cs="TH SarabunPSK"/>
+          <w:del w:id="6" w:author="Intouch Sangkrajang" w:date="2016-11-14T14:10:00Z"/>
+          <w:rFonts w:ascii="TH SarabunPSK" w:hAnsi="TH SarabunPSK" w:cs="TH SarabunPSK" w:hint="cs"/>
           <w:sz w:val="32"/>
           <w:szCs w:val="32"/>
         </w:rPr>
@@ -9648,6 +9919,7 @@
         </w:rPr>
         <w:t xml:space="preserve">ระบบใช้ </w:t>
       </w:r>
+      <w:proofErr w:type="spellStart"/>
       <w:r>
         <w:rPr>
           <w:rFonts w:ascii="TH SarabunPSK" w:hAnsi="TH SarabunPSK" w:cs="TH SarabunPSK" w:hint="eastAsia"/>
@@ -9655,7 +9927,17 @@
           <w:szCs w:val="32"/>
           <w:lang w:eastAsia="ja-JP"/>
         </w:rPr>
-        <w:t xml:space="preserve">Hadoop Ecosystem </w:t>
+        <w:t>Hadoop</w:t>
+      </w:r>
+      <w:proofErr w:type="spellEnd"/>
+      <w:r>
+        <w:rPr>
+          <w:rFonts w:ascii="TH SarabunPSK" w:hAnsi="TH SarabunPSK" w:cs="TH SarabunPSK" w:hint="eastAsia"/>
+          <w:sz w:val="32"/>
+          <w:szCs w:val="32"/>
+          <w:lang w:eastAsia="ja-JP"/>
+        </w:rPr>
+        <w:t xml:space="preserve"> Ecosystem </w:t>
       </w:r>
       <w:r>
         <w:rPr>
@@ -9696,6 +9978,7 @@
         </w:rPr>
         <w:t xml:space="preserve">และ </w:t>
       </w:r>
+      <w:proofErr w:type="spellStart"/>
       <w:r>
         <w:rPr>
           <w:rFonts w:ascii="TH SarabunPSK" w:hAnsi="TH SarabunPSK" w:cs="TH SarabunPSK" w:hint="eastAsia"/>
@@ -9703,7 +9986,17 @@
           <w:szCs w:val="32"/>
           <w:lang w:eastAsia="ja-JP"/>
         </w:rPr>
-        <w:t xml:space="preserve">Hbase </w:t>
+        <w:t>Hbase</w:t>
+      </w:r>
+      <w:proofErr w:type="spellEnd"/>
+      <w:r>
+        <w:rPr>
+          <w:rFonts w:ascii="TH SarabunPSK" w:hAnsi="TH SarabunPSK" w:cs="TH SarabunPSK" w:hint="eastAsia"/>
+          <w:sz w:val="32"/>
+          <w:szCs w:val="32"/>
+          <w:lang w:eastAsia="ja-JP"/>
+        </w:rPr>
+        <w:t xml:space="preserve"> </w:t>
       </w:r>
       <w:r>
         <w:rPr>
@@ -9886,7 +10179,6 @@
           <w:noProof/>
           <w:sz w:val="32"/>
           <w:szCs w:val="32"/>
-          <w:lang w:eastAsia="ja-JP"/>
         </w:rPr>
         <w:drawing>
           <wp:inline distT="0" distB="0" distL="0" distR="0">
@@ -10160,6 +10452,7 @@
         </w:rPr>
         <w:t xml:space="preserve">และโปรแกรม </w:t>
       </w:r>
+      <w:proofErr w:type="spellStart"/>
       <w:r>
         <w:rPr>
           <w:rFonts w:ascii="TH SarabunPSK" w:hAnsi="TH SarabunPSK" w:cs="TH SarabunPSK"/>
@@ -10168,6 +10461,7 @@
         </w:rPr>
         <w:t>LexTo</w:t>
       </w:r>
+      <w:proofErr w:type="spellEnd"/>
     </w:p>
     <w:p>
       <w:pPr>
@@ -10199,7 +10493,25 @@
           <w:sz w:val="32"/>
           <w:szCs w:val="32"/>
         </w:rPr>
-        <w:t xml:space="preserve">Spark MLlib </w:t>
+        <w:t xml:space="preserve">Spark </w:t>
+      </w:r>
+      <w:proofErr w:type="spellStart"/>
+      <w:r>
+        <w:rPr>
+          <w:rFonts w:ascii="TH SarabunPSK" w:hAnsi="TH SarabunPSK" w:cs="TH SarabunPSK"/>
+          <w:sz w:val="32"/>
+          <w:szCs w:val="32"/>
+        </w:rPr>
+        <w:t>MLlib</w:t>
+      </w:r>
+      <w:proofErr w:type="spellEnd"/>
+      <w:r>
+        <w:rPr>
+          <w:rFonts w:ascii="TH SarabunPSK" w:hAnsi="TH SarabunPSK" w:cs="TH SarabunPSK"/>
+          <w:sz w:val="32"/>
+          <w:szCs w:val="32"/>
+        </w:rPr>
+        <w:t xml:space="preserve"> </w:t>
       </w:r>
       <w:r>
         <w:rPr>
@@ -10227,13 +10539,23 @@
         </w:rPr>
         <w:t xml:space="preserve">สำหรับ </w:t>
       </w:r>
-      <w:r>
-        <w:rPr>
-          <w:rFonts w:ascii="TH SarabunPSK" w:hAnsi="TH SarabunPSK" w:cs="TH SarabunPSK"/>
-          <w:sz w:val="32"/>
-          <w:szCs w:val="32"/>
-        </w:rPr>
-        <w:t>hadoop ecosystem</w:t>
+      <w:proofErr w:type="spellStart"/>
+      <w:r>
+        <w:rPr>
+          <w:rFonts w:ascii="TH SarabunPSK" w:hAnsi="TH SarabunPSK" w:cs="TH SarabunPSK"/>
+          <w:sz w:val="32"/>
+          <w:szCs w:val="32"/>
+        </w:rPr>
+        <w:t>hadoop</w:t>
+      </w:r>
+      <w:proofErr w:type="spellEnd"/>
+      <w:r>
+        <w:rPr>
+          <w:rFonts w:ascii="TH SarabunPSK" w:hAnsi="TH SarabunPSK" w:cs="TH SarabunPSK"/>
+          <w:sz w:val="32"/>
+          <w:szCs w:val="32"/>
+        </w:rPr>
+        <w:t xml:space="preserve"> ecosystem</w:t>
       </w:r>
     </w:p>
     <w:p>
@@ -10266,7 +10588,25 @@
           <w:sz w:val="32"/>
           <w:szCs w:val="32"/>
         </w:rPr>
-        <w:t xml:space="preserve">Apache Hadoop </w:t>
+        <w:t xml:space="preserve">Apache </w:t>
+      </w:r>
+      <w:proofErr w:type="spellStart"/>
+      <w:r>
+        <w:rPr>
+          <w:rFonts w:ascii="TH SarabunPSK" w:hAnsi="TH SarabunPSK" w:cs="TH SarabunPSK"/>
+          <w:sz w:val="32"/>
+          <w:szCs w:val="32"/>
+        </w:rPr>
+        <w:t>Hadoop</w:t>
+      </w:r>
+      <w:proofErr w:type="spellEnd"/>
+      <w:r>
+        <w:rPr>
+          <w:rFonts w:ascii="TH SarabunPSK" w:hAnsi="TH SarabunPSK" w:cs="TH SarabunPSK"/>
+          <w:sz w:val="32"/>
+          <w:szCs w:val="32"/>
+        </w:rPr>
+        <w:t xml:space="preserve"> </w:t>
       </w:r>
       <w:r>
         <w:rPr>
@@ -10277,13 +10617,23 @@
         </w:rPr>
         <w:t xml:space="preserve">และ </w:t>
       </w:r>
-      <w:r>
-        <w:rPr>
-          <w:rFonts w:ascii="TH SarabunPSK" w:hAnsi="TH SarabunPSK" w:cs="TH SarabunPSK"/>
-          <w:sz w:val="32"/>
-          <w:szCs w:val="32"/>
-        </w:rPr>
-        <w:t xml:space="preserve">HBase </w:t>
+      <w:proofErr w:type="spellStart"/>
+      <w:r>
+        <w:rPr>
+          <w:rFonts w:ascii="TH SarabunPSK" w:hAnsi="TH SarabunPSK" w:cs="TH SarabunPSK"/>
+          <w:sz w:val="32"/>
+          <w:szCs w:val="32"/>
+        </w:rPr>
+        <w:t>HBase</w:t>
+      </w:r>
+      <w:proofErr w:type="spellEnd"/>
+      <w:r>
+        <w:rPr>
+          <w:rFonts w:ascii="TH SarabunPSK" w:hAnsi="TH SarabunPSK" w:cs="TH SarabunPSK"/>
+          <w:sz w:val="32"/>
+          <w:szCs w:val="32"/>
+        </w:rPr>
+        <w:t xml:space="preserve"> </w:t>
       </w:r>
       <w:r>
         <w:rPr>
@@ -10368,13 +10718,23 @@
         </w:rPr>
         <w:t xml:space="preserve">เป็นโปรแกรมจัดการฐานข้อมูลที่ใช้ในระบบ </w:t>
       </w:r>
-      <w:r>
-        <w:rPr>
-          <w:rFonts w:ascii="TH SarabunPSK" w:hAnsi="TH SarabunPSK" w:cs="TH SarabunPSK"/>
-          <w:sz w:val="32"/>
-          <w:szCs w:val="32"/>
-        </w:rPr>
-        <w:t>hadoop ecosystem</w:t>
+      <w:proofErr w:type="spellStart"/>
+      <w:r>
+        <w:rPr>
+          <w:rFonts w:ascii="TH SarabunPSK" w:hAnsi="TH SarabunPSK" w:cs="TH SarabunPSK"/>
+          <w:sz w:val="32"/>
+          <w:szCs w:val="32"/>
+        </w:rPr>
+        <w:t>hadoop</w:t>
+      </w:r>
+      <w:proofErr w:type="spellEnd"/>
+      <w:r>
+        <w:rPr>
+          <w:rFonts w:ascii="TH SarabunPSK" w:hAnsi="TH SarabunPSK" w:cs="TH SarabunPSK"/>
+          <w:sz w:val="32"/>
+          <w:szCs w:val="32"/>
+        </w:rPr>
+        <w:t xml:space="preserve"> ecosystem</w:t>
       </w:r>
     </w:p>
     <w:p>
@@ -10834,7 +11194,6 @@
         <w:rPr>
           <w:rFonts w:ascii="TH SarabunPSK" w:hAnsi="TH SarabunPSK" w:cs="TH SarabunPSK"/>
           <w:noProof/>
-          <w:lang w:eastAsia="ja-JP"/>
         </w:rPr>
         <w:drawing>
           <wp:inline distT="0" distB="0" distL="0" distR="0" wp14:anchorId="40008822" wp14:editId="6F734BF4">
@@ -12265,7 +12624,6 @@
           <w:noProof/>
           <w:sz w:val="32"/>
           <w:szCs w:val="32"/>
-          <w:lang w:eastAsia="ja-JP"/>
         </w:rPr>
         <w:drawing>
           <wp:inline distT="0" distB="0" distL="0" distR="0" wp14:anchorId="7F96B156" wp14:editId="531E2F3F">
@@ -12923,7 +13281,25 @@
           <w:sz w:val="32"/>
           <w:szCs w:val="32"/>
         </w:rPr>
-        <w:t xml:space="preserve">Latent Dirichlet Allocation </w:t>
+        <w:t xml:space="preserve">Latent </w:t>
+      </w:r>
+      <w:proofErr w:type="spellStart"/>
+      <w:r>
+        <w:rPr>
+          <w:rFonts w:ascii="TH SarabunPSK" w:hAnsi="TH SarabunPSK" w:cs="TH SarabunPSK"/>
+          <w:sz w:val="32"/>
+          <w:szCs w:val="32"/>
+        </w:rPr>
+        <w:t>Dirichlet</w:t>
+      </w:r>
+      <w:proofErr w:type="spellEnd"/>
+      <w:r>
+        <w:rPr>
+          <w:rFonts w:ascii="TH SarabunPSK" w:hAnsi="TH SarabunPSK" w:cs="TH SarabunPSK"/>
+          <w:sz w:val="32"/>
+          <w:szCs w:val="32"/>
+        </w:rPr>
+        <w:t xml:space="preserve"> Allocation </w:t>
       </w:r>
     </w:p>
     <w:p>
@@ -13419,6 +13795,7 @@
       <w:pPr>
         <w:spacing w:line="256" w:lineRule="auto"/>
         <w:rPr>
+          <w:del w:id="7" w:author="Intouch Sangkrajang" w:date="2016-11-14T14:36:00Z"/>
           <w:rFonts w:ascii="TH SarabunPSK" w:hAnsi="TH SarabunPSK" w:cs="TH SarabunPSK"/>
           <w:sz w:val="32"/>
           <w:szCs w:val="32"/>
@@ -13459,6 +13836,7 @@
           <w:szCs w:val="32"/>
           <w:cs/>
         </w:rPr>
+        <w:lastRenderedPageBreak/>
         <w:t xml:space="preserve">ตัวอย่าง </w:t>
       </w:r>
       <w:r>
@@ -13500,7 +13878,6 @@
           <w:noProof/>
           <w:sz w:val="32"/>
           <w:szCs w:val="32"/>
-          <w:lang w:eastAsia="ja-JP"/>
         </w:rPr>
         <w:drawing>
           <wp:inline distT="0" distB="0" distL="0" distR="0">
@@ -13647,7 +14024,6 @@
           <w:noProof/>
           <w:sz w:val="32"/>
           <w:szCs w:val="32"/>
-          <w:lang w:eastAsia="ja-JP"/>
         </w:rPr>
         <w:drawing>
           <wp:inline distT="0" distB="0" distL="0" distR="0">
@@ -13709,44 +14085,43 @@
           <w:szCs w:val="32"/>
           <w:cs/>
         </w:rPr>
+        <w:t xml:space="preserve">ภาพที่ </w:t>
+      </w:r>
+      <w:r>
+        <w:rPr>
+          <w:rFonts w:ascii="TH SarabunPSK" w:hAnsi="TH SarabunPSK" w:cs="TH SarabunPSK"/>
+          <w:sz w:val="32"/>
+          <w:szCs w:val="32"/>
+        </w:rPr>
+        <w:t xml:space="preserve">2 – </w:t>
+      </w:r>
+      <w:r>
+        <w:rPr>
+          <w:rFonts w:ascii="TH SarabunPSK" w:hAnsi="TH SarabunPSK" w:cs="TH SarabunPSK" w:hint="cs"/>
+          <w:sz w:val="32"/>
+          <w:szCs w:val="32"/>
+          <w:cs/>
+        </w:rPr>
+        <w:t>หน้าจอสำหรับการล็อกอินเข้าใช้งานระบบ</w:t>
+      </w:r>
+    </w:p>
+    <w:p>
+      <w:pPr>
+        <w:spacing w:line="256" w:lineRule="auto"/>
+        <w:rPr>
+          <w:rFonts w:ascii="TH SarabunPSK" w:hAnsi="TH SarabunPSK" w:cs="TH SarabunPSK"/>
+          <w:sz w:val="32"/>
+          <w:szCs w:val="32"/>
+        </w:rPr>
+      </w:pPr>
+      <w:r>
+        <w:rPr>
+          <w:rFonts w:ascii="TH SarabunPSK" w:hAnsi="TH SarabunPSK" w:cs="TH SarabunPSK" w:hint="cs"/>
+          <w:noProof/>
+          <w:sz w:val="32"/>
+          <w:szCs w:val="32"/>
+        </w:rPr>
         <w:lastRenderedPageBreak/>
-        <w:t xml:space="preserve">ภาพที่ </w:t>
-      </w:r>
-      <w:r>
-        <w:rPr>
-          <w:rFonts w:ascii="TH SarabunPSK" w:hAnsi="TH SarabunPSK" w:cs="TH SarabunPSK"/>
-          <w:sz w:val="32"/>
-          <w:szCs w:val="32"/>
-        </w:rPr>
-        <w:t xml:space="preserve">2 – </w:t>
-      </w:r>
-      <w:r>
-        <w:rPr>
-          <w:rFonts w:ascii="TH SarabunPSK" w:hAnsi="TH SarabunPSK" w:cs="TH SarabunPSK" w:hint="cs"/>
-          <w:sz w:val="32"/>
-          <w:szCs w:val="32"/>
-          <w:cs/>
-        </w:rPr>
-        <w:t>หน้าจอสำหรับการล็อกอินเข้าใช้งานระบบ</w:t>
-      </w:r>
-    </w:p>
-    <w:p>
-      <w:pPr>
-        <w:spacing w:line="256" w:lineRule="auto"/>
-        <w:rPr>
-          <w:rFonts w:ascii="TH SarabunPSK" w:hAnsi="TH SarabunPSK" w:cs="TH SarabunPSK"/>
-          <w:sz w:val="32"/>
-          <w:szCs w:val="32"/>
-        </w:rPr>
-      </w:pPr>
-      <w:r>
-        <w:rPr>
-          <w:rFonts w:ascii="TH SarabunPSK" w:hAnsi="TH SarabunPSK" w:cs="TH SarabunPSK" w:hint="cs"/>
-          <w:noProof/>
-          <w:sz w:val="32"/>
-          <w:szCs w:val="32"/>
-          <w:lang w:eastAsia="ja-JP"/>
-        </w:rPr>
         <w:drawing>
           <wp:inline distT="0" distB="0" distL="0" distR="0">
             <wp:extent cx="5731510" cy="3519170"/>
@@ -13875,7 +14250,6 @@
           <w:noProof/>
           <w:sz w:val="32"/>
           <w:szCs w:val="32"/>
-          <w:lang w:eastAsia="ja-JP"/>
         </w:rPr>
         <w:drawing>
           <wp:inline distT="0" distB="0" distL="0" distR="0">
@@ -13989,7 +14363,6 @@
           <w:noProof/>
           <w:sz w:val="32"/>
           <w:szCs w:val="32"/>
-          <w:lang w:eastAsia="ja-JP"/>
         </w:rPr>
         <w:lastRenderedPageBreak/>
         <w:drawing>
@@ -14103,7 +14476,6 @@
           <w:noProof/>
           <w:sz w:val="32"/>
           <w:szCs w:val="32"/>
-          <w:lang w:eastAsia="ja-JP"/>
         </w:rPr>
         <w:drawing>
           <wp:inline distT="0" distB="0" distL="0" distR="0">
@@ -14199,7 +14571,6 @@
           <w:noProof/>
           <w:sz w:val="32"/>
           <w:szCs w:val="32"/>
-          <w:lang w:eastAsia="ja-JP"/>
         </w:rPr>
         <w:lastRenderedPageBreak/>
         <w:drawing>
@@ -14296,7 +14667,6 @@
           <w:noProof/>
           <w:sz w:val="32"/>
           <w:szCs w:val="32"/>
-          <w:lang w:eastAsia="ja-JP"/>
         </w:rPr>
         <w:drawing>
           <wp:inline distT="0" distB="0" distL="0" distR="0">
@@ -14345,7 +14715,7 @@
       <w:pPr>
         <w:spacing w:line="256" w:lineRule="auto"/>
         <w:rPr>
-          <w:rFonts w:ascii="TH SarabunPSK" w:hAnsi="TH SarabunPSK" w:cs="TH SarabunPSK"/>
+          <w:rFonts w:ascii="TH SarabunPSK" w:hAnsi="TH SarabunPSK" w:cs="TH SarabunPSK" w:hint="cs"/>
           <w:sz w:val="32"/>
           <w:szCs w:val="32"/>
           <w:cs/>
@@ -14529,7 +14899,6 @@
       <w:r>
         <w:rPr>
           <w:noProof/>
-          <w:lang w:eastAsia="ja-JP"/>
         </w:rPr>
         <w:drawing>
           <wp:inline distT="0" distB="0" distL="0" distR="0" wp14:anchorId="6D1F3A43" wp14:editId="454D3A5D">
@@ -14621,7 +14990,6 @@
       <w:r>
         <w:rPr>
           <w:noProof/>
-          <w:lang w:eastAsia="ja-JP"/>
         </w:rPr>
         <w:drawing>
           <wp:inline distT="0" distB="0" distL="0" distR="0" wp14:anchorId="08D9B8BC" wp14:editId="421AF987">
@@ -14741,7 +15109,6 @@
       <w:r>
         <w:rPr>
           <w:noProof/>
-          <w:lang w:eastAsia="ja-JP"/>
         </w:rPr>
         <w:lastRenderedPageBreak/>
         <w:drawing>
@@ -14837,7 +15204,6 @@
       <w:r>
         <w:rPr>
           <w:noProof/>
-          <w:lang w:eastAsia="ja-JP"/>
         </w:rPr>
         <w:drawing>
           <wp:inline distT="0" distB="0" distL="0" distR="0" wp14:anchorId="54278C1E" wp14:editId="0C372E26">
@@ -15007,6 +15373,7 @@
         </w:rPr>
         <w:t xml:space="preserve">จากการที่เราได้ศึกษาการติดตั้งระบบ </w:t>
       </w:r>
+      <w:proofErr w:type="spellStart"/>
       <w:r>
         <w:rPr>
           <w:rFonts w:ascii="TH SarabunPSK" w:hAnsi="TH SarabunPSK" w:cs="TH SarabunPSK" w:hint="eastAsia"/>
@@ -15014,7 +15381,17 @@
           <w:szCs w:val="32"/>
           <w:lang w:eastAsia="ja-JP"/>
         </w:rPr>
-        <w:t xml:space="preserve">Hadoop Ecosystem </w:t>
+        <w:t>Hadoop</w:t>
+      </w:r>
+      <w:proofErr w:type="spellEnd"/>
+      <w:r>
+        <w:rPr>
+          <w:rFonts w:ascii="TH SarabunPSK" w:hAnsi="TH SarabunPSK" w:cs="TH SarabunPSK" w:hint="eastAsia"/>
+          <w:sz w:val="32"/>
+          <w:szCs w:val="32"/>
+          <w:lang w:eastAsia="ja-JP"/>
+        </w:rPr>
+        <w:t xml:space="preserve"> Ecosystem </w:t>
       </w:r>
       <w:r>
         <w:rPr>
@@ -15045,6 +15422,7 @@
         </w:rPr>
         <w:t xml:space="preserve">และ </w:t>
       </w:r>
+      <w:proofErr w:type="spellStart"/>
       <w:r>
         <w:rPr>
           <w:rFonts w:ascii="TH SarabunPSK" w:hAnsi="TH SarabunPSK" w:cs="TH SarabunPSK" w:hint="eastAsia"/>
@@ -15052,7 +15430,17 @@
           <w:szCs w:val="32"/>
           <w:lang w:eastAsia="ja-JP"/>
         </w:rPr>
-        <w:t xml:space="preserve">Hbase </w:t>
+        <w:t>Hbase</w:t>
+      </w:r>
+      <w:proofErr w:type="spellEnd"/>
+      <w:r>
+        <w:rPr>
+          <w:rFonts w:ascii="TH SarabunPSK" w:hAnsi="TH SarabunPSK" w:cs="TH SarabunPSK" w:hint="eastAsia"/>
+          <w:sz w:val="32"/>
+          <w:szCs w:val="32"/>
+          <w:lang w:eastAsia="ja-JP"/>
+        </w:rPr>
+        <w:t xml:space="preserve"> </w:t>
       </w:r>
       <w:r>
         <w:rPr>
@@ -15219,6 +15607,7 @@
         </w:rPr>
         <w:t xml:space="preserve">และ </w:t>
       </w:r>
+      <w:proofErr w:type="spellStart"/>
       <w:r>
         <w:rPr>
           <w:rFonts w:ascii="TH SarabunPSK" w:hAnsi="TH SarabunPSK" w:cs="TH SarabunPSK"/>
@@ -15228,6 +15617,7 @@
         </w:rPr>
         <w:t>Javascript</w:t>
       </w:r>
+      <w:proofErr w:type="spellEnd"/>
     </w:p>
     <w:p>
       <w:pPr>
@@ -15484,19 +15874,7 @@
           <w:cs/>
           <w:lang w:eastAsia="ja-JP"/>
         </w:rPr>
-        <w:t xml:space="preserve"> และจะมีการทำ</w:t>
-      </w:r>
-      <w:bookmarkStart w:id="2" w:name="_GoBack"/>
-      <w:bookmarkEnd w:id="2"/>
-      <w:r>
-        <w:rPr>
-          <w:rFonts w:ascii="TH SarabunPSK" w:hAnsi="TH SarabunPSK" w:cs="TH SarabunPSK" w:hint="cs"/>
-          <w:sz w:val="32"/>
-          <w:szCs w:val="32"/>
-          <w:cs/>
-          <w:lang w:eastAsia="ja-JP"/>
-        </w:rPr>
-        <w:t xml:space="preserve">การเก็บข้อมูลลงไปใน </w:t>
+        <w:t xml:space="preserve"> และจะมีการทำการเก็บข้อมูลลงไปใน </w:t>
       </w:r>
       <w:r>
         <w:rPr>
@@ -15517,6 +15895,7 @@
         </w:rPr>
         <w:t xml:space="preserve">และ </w:t>
       </w:r>
+      <w:proofErr w:type="spellStart"/>
       <w:r>
         <w:rPr>
           <w:rFonts w:ascii="TH SarabunPSK" w:hAnsi="TH SarabunPSK" w:cs="TH SarabunPSK" w:hint="eastAsia"/>
@@ -15524,7 +15903,17 @@
           <w:szCs w:val="32"/>
           <w:lang w:eastAsia="ja-JP"/>
         </w:rPr>
-        <w:t xml:space="preserve">Hbase </w:t>
+        <w:t>Hbase</w:t>
+      </w:r>
+      <w:proofErr w:type="spellEnd"/>
+      <w:r>
+        <w:rPr>
+          <w:rFonts w:ascii="TH SarabunPSK" w:hAnsi="TH SarabunPSK" w:cs="TH SarabunPSK" w:hint="eastAsia"/>
+          <w:sz w:val="32"/>
+          <w:szCs w:val="32"/>
+          <w:lang w:eastAsia="ja-JP"/>
+        </w:rPr>
+        <w:t xml:space="preserve"> </w:t>
       </w:r>
     </w:p>
     <w:p>
@@ -15577,6 +15966,7 @@
         </w:rPr>
         <w:t xml:space="preserve">นั้น ทางกลุ่มได้ทดสอบการใช้ </w:t>
       </w:r>
+      <w:proofErr w:type="spellStart"/>
       <w:r>
         <w:rPr>
           <w:rFonts w:ascii="TH SarabunPSK" w:hAnsi="TH SarabunPSK" w:cs="TH SarabunPSK" w:hint="eastAsia"/>
@@ -15584,7 +15974,17 @@
           <w:szCs w:val="32"/>
           <w:lang w:eastAsia="ja-JP"/>
         </w:rPr>
-        <w:t xml:space="preserve">PDFMiner </w:t>
+        <w:t>PDFMiner</w:t>
+      </w:r>
+      <w:proofErr w:type="spellEnd"/>
+      <w:r>
+        <w:rPr>
+          <w:rFonts w:ascii="TH SarabunPSK" w:hAnsi="TH SarabunPSK" w:cs="TH SarabunPSK" w:hint="eastAsia"/>
+          <w:sz w:val="32"/>
+          <w:szCs w:val="32"/>
+          <w:lang w:eastAsia="ja-JP"/>
+        </w:rPr>
+        <w:t xml:space="preserve"> </w:t>
       </w:r>
       <w:r>
         <w:rPr>
@@ -15596,14 +15996,25 @@
         </w:rPr>
         <w:t xml:space="preserve">และ </w:t>
       </w:r>
-      <w:r>
-        <w:rPr>
-          <w:rFonts w:ascii="TH SarabunPSK" w:hAnsi="TH SarabunPSK" w:cs="TH SarabunPSK"/>
-          <w:sz w:val="32"/>
-          <w:szCs w:val="32"/>
-          <w:lang w:eastAsia="ja-JP"/>
-        </w:rPr>
-        <w:t xml:space="preserve">PDFBox </w:t>
+      <w:proofErr w:type="spellStart"/>
+      <w:r>
+        <w:rPr>
+          <w:rFonts w:ascii="TH SarabunPSK" w:hAnsi="TH SarabunPSK" w:cs="TH SarabunPSK"/>
+          <w:sz w:val="32"/>
+          <w:szCs w:val="32"/>
+          <w:lang w:eastAsia="ja-JP"/>
+        </w:rPr>
+        <w:t>PDFBox</w:t>
+      </w:r>
+      <w:proofErr w:type="spellEnd"/>
+      <w:r>
+        <w:rPr>
+          <w:rFonts w:ascii="TH SarabunPSK" w:hAnsi="TH SarabunPSK" w:cs="TH SarabunPSK"/>
+          <w:sz w:val="32"/>
+          <w:szCs w:val="32"/>
+          <w:lang w:eastAsia="ja-JP"/>
+        </w:rPr>
+        <w:t xml:space="preserve"> </w:t>
       </w:r>
       <w:r>
         <w:rPr>
@@ -15615,6 +16026,7 @@
         </w:rPr>
         <w:t xml:space="preserve">โดย </w:t>
       </w:r>
+      <w:proofErr w:type="spellStart"/>
       <w:r>
         <w:rPr>
           <w:rFonts w:ascii="TH SarabunPSK" w:hAnsi="TH SarabunPSK" w:cs="TH SarabunPSK" w:hint="eastAsia"/>
@@ -15622,7 +16034,17 @@
           <w:szCs w:val="32"/>
           <w:lang w:eastAsia="ja-JP"/>
         </w:rPr>
-        <w:t xml:space="preserve">PDFBox </w:t>
+        <w:t>PDFBox</w:t>
+      </w:r>
+      <w:proofErr w:type="spellEnd"/>
+      <w:r>
+        <w:rPr>
+          <w:rFonts w:ascii="TH SarabunPSK" w:hAnsi="TH SarabunPSK" w:cs="TH SarabunPSK" w:hint="eastAsia"/>
+          <w:sz w:val="32"/>
+          <w:szCs w:val="32"/>
+          <w:lang w:eastAsia="ja-JP"/>
+        </w:rPr>
+        <w:t xml:space="preserve"> </w:t>
       </w:r>
       <w:r>
         <w:rPr>
@@ -15653,6 +16075,7 @@
         </w:rPr>
         <w:t xml:space="preserve">ได้ถูกต้องมากกว่า </w:t>
       </w:r>
+      <w:proofErr w:type="spellStart"/>
       <w:r>
         <w:rPr>
           <w:rFonts w:ascii="TH SarabunPSK" w:hAnsi="TH SarabunPSK" w:cs="TH SarabunPSK" w:hint="eastAsia"/>
@@ -15660,7 +16083,17 @@
           <w:szCs w:val="32"/>
           <w:lang w:eastAsia="ja-JP"/>
         </w:rPr>
-        <w:t xml:space="preserve">PDFMiner </w:t>
+        <w:t>PDFMiner</w:t>
+      </w:r>
+      <w:proofErr w:type="spellEnd"/>
+      <w:r>
+        <w:rPr>
+          <w:rFonts w:ascii="TH SarabunPSK" w:hAnsi="TH SarabunPSK" w:cs="TH SarabunPSK" w:hint="eastAsia"/>
+          <w:sz w:val="32"/>
+          <w:szCs w:val="32"/>
+          <w:lang w:eastAsia="ja-JP"/>
+        </w:rPr>
+        <w:t xml:space="preserve"> </w:t>
       </w:r>
       <w:r>
         <w:rPr>
@@ -15672,6 +16105,7 @@
         </w:rPr>
         <w:t xml:space="preserve">โดย </w:t>
       </w:r>
+      <w:proofErr w:type="spellStart"/>
       <w:r>
         <w:rPr>
           <w:rFonts w:ascii="TH SarabunPSK" w:hAnsi="TH SarabunPSK" w:cs="TH SarabunPSK" w:hint="eastAsia"/>
@@ -15679,7 +16113,17 @@
           <w:szCs w:val="32"/>
           <w:lang w:eastAsia="ja-JP"/>
         </w:rPr>
-        <w:t xml:space="preserve">PDFMiner </w:t>
+        <w:t>PDFMiner</w:t>
+      </w:r>
+      <w:proofErr w:type="spellEnd"/>
+      <w:r>
+        <w:rPr>
+          <w:rFonts w:ascii="TH SarabunPSK" w:hAnsi="TH SarabunPSK" w:cs="TH SarabunPSK" w:hint="eastAsia"/>
+          <w:sz w:val="32"/>
+          <w:szCs w:val="32"/>
+          <w:lang w:eastAsia="ja-JP"/>
+        </w:rPr>
+        <w:t xml:space="preserve"> </w:t>
       </w:r>
       <w:r>
         <w:rPr>
@@ -15691,6 +16135,7 @@
         </w:rPr>
         <w:t xml:space="preserve">นั้น สำหรับภาษาไทย จำเป็นต้องมีการแยก </w:t>
       </w:r>
+      <w:proofErr w:type="spellStart"/>
       <w:r>
         <w:rPr>
           <w:rFonts w:ascii="TH SarabunPSK" w:hAnsi="TH SarabunPSK" w:cs="TH SarabunPSK" w:hint="eastAsia"/>
@@ -15698,7 +16143,17 @@
           <w:szCs w:val="32"/>
           <w:lang w:eastAsia="ja-JP"/>
         </w:rPr>
-        <w:t xml:space="preserve">TTag </w:t>
+        <w:t>TTag</w:t>
+      </w:r>
+      <w:proofErr w:type="spellEnd"/>
+      <w:r>
+        <w:rPr>
+          <w:rFonts w:ascii="TH SarabunPSK" w:hAnsi="TH SarabunPSK" w:cs="TH SarabunPSK" w:hint="eastAsia"/>
+          <w:sz w:val="32"/>
+          <w:szCs w:val="32"/>
+          <w:lang w:eastAsia="ja-JP"/>
+        </w:rPr>
+        <w:t xml:space="preserve"> </w:t>
       </w:r>
       <w:r>
         <w:rPr>
@@ -15729,6 +16184,7 @@
         </w:rPr>
         <w:t xml:space="preserve">เพื่อระบุลำดับตัวอักษรแล้วจึงนำมาแปลงทีหลัง จึงจะได้ความถูกต้องที่ดียิ่งขึ้น แต่ </w:t>
       </w:r>
+      <w:proofErr w:type="spellStart"/>
       <w:r>
         <w:rPr>
           <w:rFonts w:ascii="TH SarabunPSK" w:hAnsi="TH SarabunPSK" w:cs="TH SarabunPSK" w:hint="eastAsia"/>
@@ -15736,7 +16192,17 @@
           <w:szCs w:val="32"/>
           <w:lang w:eastAsia="ja-JP"/>
         </w:rPr>
-        <w:t xml:space="preserve">PDFBox </w:t>
+        <w:t>PDFBox</w:t>
+      </w:r>
+      <w:proofErr w:type="spellEnd"/>
+      <w:r>
+        <w:rPr>
+          <w:rFonts w:ascii="TH SarabunPSK" w:hAnsi="TH SarabunPSK" w:cs="TH SarabunPSK" w:hint="eastAsia"/>
+          <w:sz w:val="32"/>
+          <w:szCs w:val="32"/>
+          <w:lang w:eastAsia="ja-JP"/>
+        </w:rPr>
+        <w:t xml:space="preserve"> </w:t>
       </w:r>
       <w:r>
         <w:rPr>
@@ -16041,7 +16507,18 @@
           <w:szCs w:val="32"/>
           <w:lang w:eastAsia="ja-JP"/>
         </w:rPr>
-        <w:t xml:space="preserve">word processing </w:t>
+        <w:t>word processin</w:t>
+      </w:r>
+      <w:bookmarkStart w:id="8" w:name="_GoBack"/>
+      <w:bookmarkEnd w:id="8"/>
+      <w:r>
+        <w:rPr>
+          <w:rFonts w:ascii="TH SarabunPSK" w:hAnsi="TH SarabunPSK" w:cs="TH SarabunPSK"/>
+          <w:sz w:val="32"/>
+          <w:szCs w:val="32"/>
+          <w:lang w:eastAsia="ja-JP"/>
+        </w:rPr>
+        <w:t xml:space="preserve">g </w:t>
       </w:r>
       <w:r>
         <w:rPr>
@@ -16146,7 +16623,29 @@
           <w:cs/>
           <w:lang w:eastAsia="ja-JP"/>
         </w:rPr>
-        <w:t xml:space="preserve">เพื่อขึ้นย่อหน้าใหม่ให้ มีเพียงแค่การกด </w:t>
+        <w:t>เพื่อขึ้นย่อหน้าใหม่</w:t>
+      </w:r>
+      <w:del w:id="9" w:author="Intouch Sangkrajang" w:date="2016-11-14T14:39:00Z">
+        <w:r>
+          <w:rPr>
+            <w:rFonts w:ascii="TH SarabunPSK" w:hAnsi="TH SarabunPSK" w:cs="TH SarabunPSK" w:hint="cs"/>
+            <w:sz w:val="32"/>
+            <w:szCs w:val="32"/>
+            <w:cs/>
+            <w:lang w:eastAsia="ja-JP"/>
+          </w:rPr>
+          <w:delText>ให้</w:delText>
+        </w:r>
+      </w:del>
+      <w:r>
+        <w:rPr>
+          <w:rFonts w:ascii="TH SarabunPSK" w:hAnsi="TH SarabunPSK" w:cs="TH SarabunPSK" w:hint="cs"/>
+          <w:sz w:val="32"/>
+          <w:szCs w:val="32"/>
+          <w:cs/>
+          <w:lang w:eastAsia="ja-JP"/>
+        </w:rPr>
+        <w:t xml:space="preserve"> มีเพียงแค่การกด </w:t>
       </w:r>
       <w:r>
         <w:rPr>
@@ -17288,6 +17787,7 @@
         </w:rPr>
         <w:t xml:space="preserve">สามารถดำเนินงานได้ตามเป้าหมายที่ตั้งไว้ โดยการติดตั้ง </w:t>
       </w:r>
+      <w:proofErr w:type="spellStart"/>
       <w:r>
         <w:rPr>
           <w:rFonts w:ascii="TH SarabunPSK" w:hAnsi="TH SarabunPSK" w:cs="TH SarabunPSK" w:hint="eastAsia"/>
@@ -17295,7 +17795,17 @@
           <w:szCs w:val="32"/>
           <w:lang w:eastAsia="ja-JP"/>
         </w:rPr>
-        <w:t xml:space="preserve">Hadoop Ecosystem </w:t>
+        <w:t>Hadoop</w:t>
+      </w:r>
+      <w:proofErr w:type="spellEnd"/>
+      <w:r>
+        <w:rPr>
+          <w:rFonts w:ascii="TH SarabunPSK" w:hAnsi="TH SarabunPSK" w:cs="TH SarabunPSK" w:hint="eastAsia"/>
+          <w:sz w:val="32"/>
+          <w:szCs w:val="32"/>
+          <w:lang w:eastAsia="ja-JP"/>
+        </w:rPr>
+        <w:t xml:space="preserve"> Ecosystem </w:t>
       </w:r>
       <w:r>
         <w:rPr>
@@ -17331,7 +17841,7 @@
       <w:pPr>
         <w:spacing w:line="256" w:lineRule="auto"/>
         <w:rPr>
-          <w:ins w:id="3" w:author="อารียา ทัตตินาพานิช" w:date="2016-11-14T03:46:00Z"/>
+          <w:ins w:id="10" w:author="อารียา ทัตตินาพานิช" w:date="2016-11-14T03:46:00Z"/>
           <w:rFonts w:ascii="TH SarabunPSK" w:hAnsi="TH SarabunPSK" w:cs="TH SarabunPSK"/>
           <w:sz w:val="32"/>
           <w:szCs w:val="32"/>
@@ -17386,7 +17896,7 @@
         </w:rPr>
         <w:t xml:space="preserve">Document </w:t>
       </w:r>
-      <w:ins w:id="4" w:author="อารียา ทัตตินาพานิช" w:date="2016-11-14T03:43:00Z">
+      <w:ins w:id="11" w:author="อารียา ทัตตินาพานิช" w:date="2016-11-14T03:43:00Z">
         <w:r>
           <w:rPr>
             <w:rFonts w:ascii="TH SarabunPSK" w:hAnsi="TH SarabunPSK" w:cs="TH SarabunPSK" w:hint="cs"/>
@@ -17426,7 +17936,7 @@
           <w:t xml:space="preserve">User Interface </w:t>
         </w:r>
       </w:ins>
-      <w:ins w:id="5" w:author="อารียา ทัตตินาพานิช" w:date="2016-11-14T03:44:00Z">
+      <w:ins w:id="12" w:author="อารียา ทัตตินาพานิช" w:date="2016-11-14T03:44:00Z">
         <w:r>
           <w:rPr>
             <w:rFonts w:ascii="TH SarabunPSK" w:hAnsi="TH SarabunPSK" w:cs="TH SarabunPSK" w:hint="cs"/>
@@ -17518,25 +18028,15 @@
       <w:pPr>
         <w:spacing w:line="256" w:lineRule="auto"/>
         <w:rPr>
-          <w:ins w:id="6" w:author="อารียา ทัตตินาพานิช" w:date="2016-11-14T03:44:00Z"/>
-          <w:rFonts w:ascii="TH SarabunPSK" w:hAnsi="TH SarabunPSK" w:cs="TH SarabunPSK" w:hint="cs"/>
-          <w:sz w:val="32"/>
-          <w:szCs w:val="32"/>
-          <w:cs/>
-          <w:lang w:eastAsia="ja-JP"/>
-          <w:rPrChange w:id="7" w:author="อารียา ทัตตินาพานิช" w:date="2016-11-14T03:48:00Z">
-            <w:rPr>
-              <w:ins w:id="8" w:author="อารียา ทัตตินาพานิช" w:date="2016-11-14T03:44:00Z"/>
-              <w:rFonts w:ascii="TH SarabunPSK" w:hAnsi="TH SarabunPSK" w:cs="TH SarabunPSK" w:hint="cs"/>
-              <w:sz w:val="32"/>
-              <w:szCs w:val="32"/>
-              <w:cs/>
-              <w:lang w:eastAsia="ja-JP"/>
-            </w:rPr>
-          </w:rPrChange>
-        </w:rPr>
-      </w:pPr>
-      <w:ins w:id="9" w:author="อารียา ทัตตินาพานิช" w:date="2016-11-14T03:46:00Z">
+          <w:ins w:id="13" w:author="อารียา ทัตตินาพานิช" w:date="2016-11-14T03:44:00Z"/>
+          <w:rFonts w:ascii="TH SarabunPSK" w:hAnsi="TH SarabunPSK" w:cs="TH SarabunPSK"/>
+          <w:sz w:val="32"/>
+          <w:szCs w:val="32"/>
+          <w:cs/>
+          <w:lang w:eastAsia="ja-JP"/>
+        </w:rPr>
+      </w:pPr>
+      <w:ins w:id="14" w:author="อารียา ทัตตินาพานิช" w:date="2016-11-14T03:46:00Z">
         <w:r>
           <w:rPr>
             <w:rFonts w:ascii="TH SarabunPSK" w:hAnsi="TH SarabunPSK" w:cs="TH SarabunPSK"/>
@@ -17576,6 +18076,7 @@
           </w:rPr>
           <w:t xml:space="preserve">ได้เลือกใช้ </w:t>
         </w:r>
+        <w:proofErr w:type="spellStart"/>
         <w:r>
           <w:rPr>
             <w:rFonts w:ascii="TH SarabunPSK" w:hAnsi="TH SarabunPSK" w:cs="TH SarabunPSK" w:hint="eastAsia"/>
@@ -17583,7 +18084,17 @@
             <w:szCs w:val="32"/>
             <w:lang w:eastAsia="ja-JP"/>
           </w:rPr>
-          <w:t xml:space="preserve">PDFBox </w:t>
+          <w:t>PDFBox</w:t>
+        </w:r>
+        <w:proofErr w:type="spellEnd"/>
+        <w:r>
+          <w:rPr>
+            <w:rFonts w:ascii="TH SarabunPSK" w:hAnsi="TH SarabunPSK" w:cs="TH SarabunPSK" w:hint="eastAsia"/>
+            <w:sz w:val="32"/>
+            <w:szCs w:val="32"/>
+            <w:lang w:eastAsia="ja-JP"/>
+          </w:rPr>
+          <w:t xml:space="preserve"> </w:t>
         </w:r>
         <w:r>
           <w:rPr>
@@ -17595,6 +18106,7 @@
           </w:rPr>
           <w:t xml:space="preserve">แทน </w:t>
         </w:r>
+        <w:proofErr w:type="spellStart"/>
         <w:r>
           <w:rPr>
             <w:rFonts w:ascii="TH SarabunPSK" w:hAnsi="TH SarabunPSK" w:cs="TH SarabunPSK" w:hint="eastAsia"/>
@@ -17602,7 +18114,17 @@
             <w:szCs w:val="32"/>
             <w:lang w:eastAsia="ja-JP"/>
           </w:rPr>
-          <w:t xml:space="preserve">PDFMiner </w:t>
+          <w:t>PDFMiner</w:t>
+        </w:r>
+        <w:proofErr w:type="spellEnd"/>
+        <w:r>
+          <w:rPr>
+            <w:rFonts w:ascii="TH SarabunPSK" w:hAnsi="TH SarabunPSK" w:cs="TH SarabunPSK" w:hint="eastAsia"/>
+            <w:sz w:val="32"/>
+            <w:szCs w:val="32"/>
+            <w:lang w:eastAsia="ja-JP"/>
+          </w:rPr>
+          <w:t xml:space="preserve"> </w:t>
         </w:r>
         <w:r>
           <w:rPr>
@@ -17624,7 +18146,7 @@
           <w:t xml:space="preserve">Paragraph </w:t>
         </w:r>
       </w:ins>
-      <w:ins w:id="10" w:author="อารียา ทัตตินาพานิช" w:date="2016-11-14T03:47:00Z">
+      <w:ins w:id="15" w:author="อารียา ทัตตินาพานิช" w:date="2016-11-14T03:47:00Z">
         <w:r>
           <w:rPr>
             <w:rFonts w:ascii="TH SarabunPSK" w:hAnsi="TH SarabunPSK" w:cs="TH SarabunPSK" w:hint="cs"/>
@@ -17674,7 +18196,7 @@
           <w:t xml:space="preserve">ท้ายประโยคทำให้อาจเกิดความผิดพลาดในการขึ้น </w:t>
         </w:r>
       </w:ins>
-      <w:ins w:id="11" w:author="อารียา ทัตตินาพานิช" w:date="2016-11-14T03:48:00Z">
+      <w:ins w:id="16" w:author="อารียา ทัตตินาพานิช" w:date="2016-11-14T03:48:00Z">
         <w:r>
           <w:rPr>
             <w:rFonts w:ascii="TH SarabunPSK" w:hAnsi="TH SarabunPSK" w:cs="TH SarabunPSK" w:hint="eastAsia"/>
@@ -17742,7 +18264,7 @@
           <w:t xml:space="preserve">และส่วนสุดท้ายคือปัญหาขอตัวอักษรไทยที่เกิดความผิดเพี้ยนเนื่องจากโปรแกรมไม่ได้มีการรองรับตัวอักษรบางตัว เช่น สระอำ </w:t>
         </w:r>
       </w:ins>
-      <w:ins w:id="12" w:author="อารียา ทัตตินาพานิช" w:date="2016-11-14T03:49:00Z">
+      <w:ins w:id="17" w:author="อารียา ทัตตินาพานิช" w:date="2016-11-14T03:49:00Z">
         <w:r>
           <w:rPr>
             <w:rFonts w:ascii="TH SarabunPSK" w:hAnsi="TH SarabunPSK" w:cs="TH SarabunPSK" w:hint="cs"/>
@@ -17765,7 +18287,7 @@
           <w:lang w:eastAsia="ja-JP"/>
         </w:rPr>
       </w:pPr>
-      <w:ins w:id="13" w:author="อารียา ทัตตินาพานิช" w:date="2016-11-14T03:44:00Z">
+      <w:ins w:id="18" w:author="อารียา ทัตตินาพานิช" w:date="2016-11-14T03:44:00Z">
         <w:r>
           <w:rPr>
             <w:rFonts w:ascii="TH SarabunPSK" w:hAnsi="TH SarabunPSK" w:cs="TH SarabunPSK"/>
@@ -17895,13 +18417,23 @@
         </w:rPr>
         <w:t xml:space="preserve">เรียนรู้การติดตั้งและใช้งานโปรแกรมที่ทำงานภายใต้ </w:t>
       </w:r>
-      <w:r>
-        <w:rPr>
-          <w:rFonts w:ascii="TH SarabunPSK" w:hAnsi="TH SarabunPSK" w:cs="TH SarabunPSK"/>
-          <w:sz w:val="32"/>
-          <w:szCs w:val="32"/>
-        </w:rPr>
-        <w:t xml:space="preserve">Hadoop ecosystem </w:t>
+      <w:proofErr w:type="spellStart"/>
+      <w:r>
+        <w:rPr>
+          <w:rFonts w:ascii="TH SarabunPSK" w:hAnsi="TH SarabunPSK" w:cs="TH SarabunPSK"/>
+          <w:sz w:val="32"/>
+          <w:szCs w:val="32"/>
+        </w:rPr>
+        <w:t>Hadoop</w:t>
+      </w:r>
+      <w:proofErr w:type="spellEnd"/>
+      <w:r>
+        <w:rPr>
+          <w:rFonts w:ascii="TH SarabunPSK" w:hAnsi="TH SarabunPSK" w:cs="TH SarabunPSK"/>
+          <w:sz w:val="32"/>
+          <w:szCs w:val="32"/>
+        </w:rPr>
+        <w:t xml:space="preserve"> ecosystem </w:t>
       </w:r>
       <w:r>
         <w:rPr>
@@ -17981,13 +18513,23 @@
         </w:rPr>
         <w:t xml:space="preserve">มาเป็นไฟล์ข้อความ ได้แก่ </w:t>
       </w:r>
-      <w:r>
-        <w:rPr>
-          <w:rFonts w:ascii="TH SarabunPSK" w:hAnsi="TH SarabunPSK" w:cs="TH SarabunPSK"/>
-          <w:sz w:val="32"/>
-          <w:szCs w:val="32"/>
-        </w:rPr>
-        <w:t xml:space="preserve">PDFMiner </w:t>
+      <w:proofErr w:type="spellStart"/>
+      <w:r>
+        <w:rPr>
+          <w:rFonts w:ascii="TH SarabunPSK" w:hAnsi="TH SarabunPSK" w:cs="TH SarabunPSK"/>
+          <w:sz w:val="32"/>
+          <w:szCs w:val="32"/>
+        </w:rPr>
+        <w:t>PDFMiner</w:t>
+      </w:r>
+      <w:proofErr w:type="spellEnd"/>
+      <w:r>
+        <w:rPr>
+          <w:rFonts w:ascii="TH SarabunPSK" w:hAnsi="TH SarabunPSK" w:cs="TH SarabunPSK"/>
+          <w:sz w:val="32"/>
+          <w:szCs w:val="32"/>
+        </w:rPr>
+        <w:t xml:space="preserve"> </w:t>
       </w:r>
       <w:r>
         <w:rPr>
@@ -17998,13 +18540,23 @@
         </w:rPr>
         <w:t xml:space="preserve">และ </w:t>
       </w:r>
-      <w:r>
-        <w:rPr>
-          <w:rFonts w:ascii="TH SarabunPSK" w:hAnsi="TH SarabunPSK" w:cs="TH SarabunPSK"/>
-          <w:sz w:val="32"/>
-          <w:szCs w:val="32"/>
-        </w:rPr>
-        <w:t xml:space="preserve">PDFBox </w:t>
+      <w:proofErr w:type="spellStart"/>
+      <w:r>
+        <w:rPr>
+          <w:rFonts w:ascii="TH SarabunPSK" w:hAnsi="TH SarabunPSK" w:cs="TH SarabunPSK"/>
+          <w:sz w:val="32"/>
+          <w:szCs w:val="32"/>
+        </w:rPr>
+        <w:t>PDFBox</w:t>
+      </w:r>
+      <w:proofErr w:type="spellEnd"/>
+      <w:r>
+        <w:rPr>
+          <w:rFonts w:ascii="TH SarabunPSK" w:hAnsi="TH SarabunPSK" w:cs="TH SarabunPSK"/>
+          <w:sz w:val="32"/>
+          <w:szCs w:val="32"/>
+        </w:rPr>
+        <w:t xml:space="preserve"> </w:t>
       </w:r>
       <w:r>
         <w:rPr>
@@ -18015,13 +18567,23 @@
         </w:rPr>
         <w:t xml:space="preserve">และได้ตัดสินใจเลือกใช้ </w:t>
       </w:r>
-      <w:r>
-        <w:rPr>
-          <w:rFonts w:ascii="TH SarabunPSK" w:hAnsi="TH SarabunPSK" w:cs="TH SarabunPSK"/>
-          <w:sz w:val="32"/>
-          <w:szCs w:val="32"/>
-        </w:rPr>
-        <w:t xml:space="preserve">PDFBox </w:t>
+      <w:proofErr w:type="spellStart"/>
+      <w:r>
+        <w:rPr>
+          <w:rFonts w:ascii="TH SarabunPSK" w:hAnsi="TH SarabunPSK" w:cs="TH SarabunPSK"/>
+          <w:sz w:val="32"/>
+          <w:szCs w:val="32"/>
+        </w:rPr>
+        <w:t>PDFBox</w:t>
+      </w:r>
+      <w:proofErr w:type="spellEnd"/>
+      <w:r>
+        <w:rPr>
+          <w:rFonts w:ascii="TH SarabunPSK" w:hAnsi="TH SarabunPSK" w:cs="TH SarabunPSK"/>
+          <w:sz w:val="32"/>
+          <w:szCs w:val="32"/>
+        </w:rPr>
+        <w:t xml:space="preserve"> </w:t>
       </w:r>
       <w:r>
         <w:rPr>
@@ -18037,6 +18599,7 @@
       <w:pPr>
         <w:spacing w:line="256" w:lineRule="auto"/>
         <w:rPr>
+          <w:ins w:id="19" w:author="Intouch Sangkrajang" w:date="2016-11-14T14:37:00Z"/>
           <w:rFonts w:ascii="TH SarabunPSK" w:hAnsi="TH SarabunPSK" w:cs="TH SarabunPSK"/>
           <w:sz w:val="32"/>
           <w:szCs w:val="32"/>
@@ -18162,6 +18725,93 @@
         </w:rPr>
         <w:t>program</w:t>
       </w:r>
+    </w:p>
+    <w:p>
+      <w:pPr>
+        <w:spacing w:line="256" w:lineRule="auto"/>
+        <w:rPr>
+          <w:rFonts w:ascii="TH SarabunPSK" w:hAnsi="TH SarabunPSK" w:cs="TH SarabunPSK" w:hint="cs"/>
+          <w:sz w:val="32"/>
+          <w:szCs w:val="32"/>
+          <w:cs/>
+          <w:lang w:eastAsia="ja-JP"/>
+          <w:rPrChange w:id="20" w:author="Intouch Sangkrajang" w:date="2016-11-14T14:38:00Z">
+            <w:rPr>
+              <w:rFonts w:ascii="TH SarabunPSK" w:hAnsi="TH SarabunPSK" w:cs="TH SarabunPSK" w:hint="cs"/>
+              <w:sz w:val="32"/>
+              <w:szCs w:val="32"/>
+              <w:cs/>
+              <w:lang w:eastAsia="ja-JP"/>
+            </w:rPr>
+          </w:rPrChange>
+        </w:rPr>
+      </w:pPr>
+      <w:ins w:id="21" w:author="Intouch Sangkrajang" w:date="2016-11-14T14:37:00Z">
+        <w:r>
+          <w:rPr>
+            <w:rFonts w:ascii="TH SarabunPSK" w:hAnsi="TH SarabunPSK" w:cs="TH SarabunPSK" w:hint="cs"/>
+            <w:sz w:val="32"/>
+            <w:szCs w:val="32"/>
+            <w:cs/>
+            <w:lang w:eastAsia="ja-JP"/>
+          </w:rPr>
+          <w:t>- ได้ศึกษา</w:t>
+        </w:r>
+      </w:ins>
+      <w:ins w:id="22" w:author="Intouch Sangkrajang" w:date="2016-11-14T14:38:00Z">
+        <w:r>
+          <w:rPr>
+            <w:rFonts w:ascii="TH SarabunPSK" w:hAnsi="TH SarabunPSK" w:cs="TH SarabunPSK" w:hint="cs"/>
+            <w:sz w:val="32"/>
+            <w:szCs w:val="32"/>
+            <w:cs/>
+            <w:lang w:eastAsia="ja-JP"/>
+          </w:rPr>
+          <w:t>และเปรียบเทียบ</w:t>
+        </w:r>
+      </w:ins>
+      <w:ins w:id="23" w:author="Intouch Sangkrajang" w:date="2016-11-14T14:37:00Z">
+        <w:r>
+          <w:rPr>
+            <w:rFonts w:ascii="TH SarabunPSK" w:hAnsi="TH SarabunPSK" w:cs="TH SarabunPSK" w:hint="cs"/>
+            <w:sz w:val="32"/>
+            <w:szCs w:val="32"/>
+            <w:cs/>
+            <w:lang w:eastAsia="ja-JP"/>
+          </w:rPr>
+          <w:t xml:space="preserve">ในเรื่องของ </w:t>
+        </w:r>
+        <w:r>
+          <w:rPr>
+            <w:rFonts w:ascii="TH SarabunPSK" w:hAnsi="TH SarabunPSK" w:cs="TH SarabunPSK"/>
+            <w:sz w:val="32"/>
+            <w:szCs w:val="32"/>
+            <w:lang w:eastAsia="ja-JP"/>
+          </w:rPr>
+          <w:t xml:space="preserve">Algorithm </w:t>
+        </w:r>
+      </w:ins>
+      <w:ins w:id="24" w:author="Intouch Sangkrajang" w:date="2016-11-14T14:38:00Z">
+        <w:r>
+          <w:rPr>
+            <w:rFonts w:ascii="TH SarabunPSK" w:hAnsi="TH SarabunPSK" w:cs="TH SarabunPSK" w:hint="cs"/>
+            <w:sz w:val="32"/>
+            <w:szCs w:val="32"/>
+            <w:cs/>
+            <w:lang w:eastAsia="ja-JP"/>
+          </w:rPr>
+          <w:t xml:space="preserve">ต่างๆ ที่ใช้การในทำ </w:t>
+        </w:r>
+        <w:r>
+          <w:rPr>
+            <w:rFonts w:ascii="TH SarabunPSK" w:hAnsi="TH SarabunPSK" w:cs="TH SarabunPSK"/>
+            <w:sz w:val="32"/>
+            <w:szCs w:val="32"/>
+            <w:lang w:eastAsia="ja-JP"/>
+          </w:rPr>
+          <w:t xml:space="preserve">Machine Learning </w:t>
+        </w:r>
+      </w:ins>
     </w:p>
     <w:p>
       <w:pPr>
@@ -18353,22 +19003,65 @@
         </w:rPr>
         <w:tab/>
       </w:r>
+      <w:proofErr w:type="spellStart"/>
       <w:r>
         <w:rPr>
           <w:rFonts w:asciiTheme="minorBidi" w:hAnsiTheme="minorBidi"/>
           <w:sz w:val="32"/>
           <w:szCs w:val="32"/>
         </w:rPr>
-        <w:t xml:space="preserve">DeepDive: A Data Management System for Automatic Knowledge Base Construction. Ce Zhang.Ph.D. Dissertation, University of Wisconsin-Madison, 2015. Available:  </w:t>
+        <w:t>DeepDive</w:t>
+      </w:r>
+      <w:proofErr w:type="spellEnd"/>
+      <w:r>
+        <w:rPr>
+          <w:rFonts w:asciiTheme="minorBidi" w:hAnsiTheme="minorBidi"/>
+          <w:sz w:val="32"/>
+          <w:szCs w:val="32"/>
+        </w:rPr>
+        <w:t xml:space="preserve">: A Data Management System for Automatic Knowledge Base Construction. </w:t>
+      </w:r>
+      <w:proofErr w:type="spellStart"/>
+      <w:r>
+        <w:rPr>
+          <w:rFonts w:asciiTheme="minorBidi" w:hAnsiTheme="minorBidi"/>
+          <w:sz w:val="32"/>
+          <w:szCs w:val="32"/>
+        </w:rPr>
+        <w:t>Ce</w:t>
+      </w:r>
+      <w:proofErr w:type="spellEnd"/>
+      <w:r>
+        <w:rPr>
+          <w:rFonts w:asciiTheme="minorBidi" w:hAnsiTheme="minorBidi"/>
+          <w:sz w:val="32"/>
+          <w:szCs w:val="32"/>
+        </w:rPr>
+        <w:t xml:space="preserve"> </w:t>
+      </w:r>
+      <w:proofErr w:type="spellStart"/>
+      <w:r>
+        <w:rPr>
+          <w:rFonts w:asciiTheme="minorBidi" w:hAnsiTheme="minorBidi"/>
+          <w:sz w:val="32"/>
+          <w:szCs w:val="32"/>
+        </w:rPr>
+        <w:t>Zhang.Ph.D</w:t>
+      </w:r>
+      <w:proofErr w:type="spellEnd"/>
+      <w:r>
+        <w:rPr>
+          <w:rFonts w:asciiTheme="minorBidi" w:hAnsiTheme="minorBidi"/>
+          <w:sz w:val="32"/>
+          <w:szCs w:val="32"/>
+        </w:rPr>
+        <w:t xml:space="preserve">. Dissertation, University of Wisconsin-Madison, 2015. Available:  </w:t>
       </w:r>
       <w:r>
         <w:fldChar w:fldCharType="begin"/>
       </w:r>
       <w:r>
-        <w:instrText xml:space="preserve"> HYPERLINK "http://cs.stanford.ed</w:instrText>
-      </w:r>
-      <w:r>
-        <w:instrText xml:space="preserve">u/people/czhang/zhang.thesis.pdf" </w:instrText>
+        <w:instrText xml:space="preserve"> HYPERLINK "http://cs.stanford.edu/people/czhang/zhang.thesis.pdf" </w:instrText>
       </w:r>
       <w:r>
         <w:fldChar w:fldCharType="separate"/>
@@ -18436,13 +19129,23 @@
         </w:rPr>
         <w:tab/>
       </w:r>
+      <w:proofErr w:type="spellStart"/>
       <w:r>
         <w:rPr>
           <w:rFonts w:asciiTheme="minorBidi" w:hAnsiTheme="minorBidi"/>
           <w:sz w:val="32"/>
           <w:szCs w:val="32"/>
         </w:rPr>
-        <w:t xml:space="preserve">AlchemyLanguageAPI. Available: </w:t>
+        <w:t>AlchemyLanguageAPI</w:t>
+      </w:r>
+      <w:proofErr w:type="spellEnd"/>
+      <w:r>
+        <w:rPr>
+          <w:rFonts w:asciiTheme="minorBidi" w:hAnsiTheme="minorBidi"/>
+          <w:sz w:val="32"/>
+          <w:szCs w:val="32"/>
+        </w:rPr>
+        <w:t xml:space="preserve">. Available: </w:t>
       </w:r>
       <w:r>
         <w:fldChar w:fldCharType="begin"/>
@@ -18600,7 +19303,43 @@
           <w:sz w:val="32"/>
           <w:szCs w:val="32"/>
         </w:rPr>
-        <w:t>Latent Dirichlet allocation. Blei, D. M., Ng, A. Y. and Jordan, M. I. In: Journal of Machine Learning Research 3, pp. 993-1022. 2003. Available: http://www.jmlr.org/papers/volume3/blei03a/blei03a.pdf [2016, October 18]</w:t>
+        <w:t xml:space="preserve">Latent </w:t>
+      </w:r>
+      <w:proofErr w:type="spellStart"/>
+      <w:r>
+        <w:rPr>
+          <w:rFonts w:asciiTheme="minorBidi" w:hAnsiTheme="minorBidi"/>
+          <w:sz w:val="32"/>
+          <w:szCs w:val="32"/>
+        </w:rPr>
+        <w:t>Dirichlet</w:t>
+      </w:r>
+      <w:proofErr w:type="spellEnd"/>
+      <w:r>
+        <w:rPr>
+          <w:rFonts w:asciiTheme="minorBidi" w:hAnsiTheme="minorBidi"/>
+          <w:sz w:val="32"/>
+          <w:szCs w:val="32"/>
+        </w:rPr>
+        <w:t xml:space="preserve"> allocation. </w:t>
+      </w:r>
+      <w:proofErr w:type="spellStart"/>
+      <w:r>
+        <w:rPr>
+          <w:rFonts w:asciiTheme="minorBidi" w:hAnsiTheme="minorBidi"/>
+          <w:sz w:val="32"/>
+          <w:szCs w:val="32"/>
+        </w:rPr>
+        <w:t>Blei</w:t>
+      </w:r>
+      <w:proofErr w:type="spellEnd"/>
+      <w:r>
+        <w:rPr>
+          <w:rFonts w:asciiTheme="minorBidi" w:hAnsiTheme="minorBidi"/>
+          <w:sz w:val="32"/>
+          <w:szCs w:val="32"/>
+        </w:rPr>
+        <w:t>, D. M., Ng, A. Y. and Jordan, M. I. In: Journal of Machine Learning Research 3, pp. 993-1022. 2003. Available: http://www.jmlr.org/papers/volume3/blei03a/blei03a.pdf [2016, October 18]</w:t>
       </w:r>
     </w:p>
     <w:p>
@@ -18647,6 +19386,7 @@
           <w:sz w:val="32"/>
           <w:szCs w:val="32"/>
         </w:rPr>
+        <w:lastRenderedPageBreak/>
         <w:t>[7]</w:t>
       </w:r>
       <w:r>
@@ -18656,7 +19396,97 @@
           <w:szCs w:val="32"/>
         </w:rPr>
         <w:tab/>
-        <w:t>Comparison between LSA-LDA-Lexical Chains. Costin Chiru, Traian Rebedea and Silvia Ciotec. 2014. Available: http://www.jmlr.org/papers/volume3/blei03a/blei03a.pdf [2016, October 18]</w:t>
+        <w:t xml:space="preserve">Comparison between LSA-LDA-Lexical Chains. </w:t>
+      </w:r>
+      <w:proofErr w:type="spellStart"/>
+      <w:r>
+        <w:rPr>
+          <w:rFonts w:asciiTheme="minorBidi" w:hAnsiTheme="minorBidi"/>
+          <w:sz w:val="32"/>
+          <w:szCs w:val="32"/>
+        </w:rPr>
+        <w:t>Costin</w:t>
+      </w:r>
+      <w:proofErr w:type="spellEnd"/>
+      <w:r>
+        <w:rPr>
+          <w:rFonts w:asciiTheme="minorBidi" w:hAnsiTheme="minorBidi"/>
+          <w:sz w:val="32"/>
+          <w:szCs w:val="32"/>
+        </w:rPr>
+        <w:t xml:space="preserve"> </w:t>
+      </w:r>
+      <w:proofErr w:type="spellStart"/>
+      <w:r>
+        <w:rPr>
+          <w:rFonts w:asciiTheme="minorBidi" w:hAnsiTheme="minorBidi"/>
+          <w:sz w:val="32"/>
+          <w:szCs w:val="32"/>
+        </w:rPr>
+        <w:t>Chiru</w:t>
+      </w:r>
+      <w:proofErr w:type="spellEnd"/>
+      <w:r>
+        <w:rPr>
+          <w:rFonts w:asciiTheme="minorBidi" w:hAnsiTheme="minorBidi"/>
+          <w:sz w:val="32"/>
+          <w:szCs w:val="32"/>
+        </w:rPr>
+        <w:t xml:space="preserve">, </w:t>
+      </w:r>
+      <w:proofErr w:type="spellStart"/>
+      <w:r>
+        <w:rPr>
+          <w:rFonts w:asciiTheme="minorBidi" w:hAnsiTheme="minorBidi"/>
+          <w:sz w:val="32"/>
+          <w:szCs w:val="32"/>
+        </w:rPr>
+        <w:t>Traian</w:t>
+      </w:r>
+      <w:proofErr w:type="spellEnd"/>
+      <w:r>
+        <w:rPr>
+          <w:rFonts w:asciiTheme="minorBidi" w:hAnsiTheme="minorBidi"/>
+          <w:sz w:val="32"/>
+          <w:szCs w:val="32"/>
+        </w:rPr>
+        <w:t xml:space="preserve"> </w:t>
+      </w:r>
+      <w:proofErr w:type="spellStart"/>
+      <w:r>
+        <w:rPr>
+          <w:rFonts w:asciiTheme="minorBidi" w:hAnsiTheme="minorBidi"/>
+          <w:sz w:val="32"/>
+          <w:szCs w:val="32"/>
+        </w:rPr>
+        <w:t>Rebedea</w:t>
+      </w:r>
+      <w:proofErr w:type="spellEnd"/>
+      <w:r>
+        <w:rPr>
+          <w:rFonts w:asciiTheme="minorBidi" w:hAnsiTheme="minorBidi"/>
+          <w:sz w:val="32"/>
+          <w:szCs w:val="32"/>
+        </w:rPr>
+        <w:t xml:space="preserve"> and Silvia </w:t>
+      </w:r>
+      <w:proofErr w:type="spellStart"/>
+      <w:r>
+        <w:rPr>
+          <w:rFonts w:asciiTheme="minorBidi" w:hAnsiTheme="minorBidi"/>
+          <w:sz w:val="32"/>
+          <w:szCs w:val="32"/>
+        </w:rPr>
+        <w:t>Ciotec</w:t>
+      </w:r>
+      <w:proofErr w:type="spellEnd"/>
+      <w:r>
+        <w:rPr>
+          <w:rFonts w:asciiTheme="minorBidi" w:hAnsiTheme="minorBidi"/>
+          <w:sz w:val="32"/>
+          <w:szCs w:val="32"/>
+        </w:rPr>
+        <w:t>. 2014. Available: http://www.jmlr.org/papers/volume3/blei03a/blei03a.pdf [2016, October 18]</w:t>
       </w:r>
     </w:p>
     <w:p>
@@ -18677,7 +19507,6 @@
           <w:sz w:val="32"/>
           <w:szCs w:val="32"/>
         </w:rPr>
-        <w:lastRenderedPageBreak/>
         <w:t>[8]</w:t>
       </w:r>
       <w:r>
@@ -18687,7 +19516,79 @@
           <w:szCs w:val="32"/>
         </w:rPr>
         <w:tab/>
-        <w:t xml:space="preserve">An Empirical Comparison of Supervised Learning Algorithms. Rich Caruana, Alexandru Niculescu-Mizil. 2006. Avaliable: </w:t>
+        <w:t xml:space="preserve">An Empirical Comparison of Supervised Learning Algorithms. Rich </w:t>
+      </w:r>
+      <w:proofErr w:type="spellStart"/>
+      <w:r>
+        <w:rPr>
+          <w:rFonts w:asciiTheme="minorBidi" w:hAnsiTheme="minorBidi"/>
+          <w:sz w:val="32"/>
+          <w:szCs w:val="32"/>
+        </w:rPr>
+        <w:t>Caruana</w:t>
+      </w:r>
+      <w:proofErr w:type="spellEnd"/>
+      <w:r>
+        <w:rPr>
+          <w:rFonts w:asciiTheme="minorBidi" w:hAnsiTheme="minorBidi"/>
+          <w:sz w:val="32"/>
+          <w:szCs w:val="32"/>
+        </w:rPr>
+        <w:t xml:space="preserve">, </w:t>
+      </w:r>
+      <w:proofErr w:type="spellStart"/>
+      <w:r>
+        <w:rPr>
+          <w:rFonts w:asciiTheme="minorBidi" w:hAnsiTheme="minorBidi"/>
+          <w:sz w:val="32"/>
+          <w:szCs w:val="32"/>
+        </w:rPr>
+        <w:t>Alexandru</w:t>
+      </w:r>
+      <w:proofErr w:type="spellEnd"/>
+      <w:r>
+        <w:rPr>
+          <w:rFonts w:asciiTheme="minorBidi" w:hAnsiTheme="minorBidi"/>
+          <w:sz w:val="32"/>
+          <w:szCs w:val="32"/>
+        </w:rPr>
+        <w:t xml:space="preserve"> </w:t>
+      </w:r>
+      <w:proofErr w:type="spellStart"/>
+      <w:r>
+        <w:rPr>
+          <w:rFonts w:asciiTheme="minorBidi" w:hAnsiTheme="minorBidi"/>
+          <w:sz w:val="32"/>
+          <w:szCs w:val="32"/>
+        </w:rPr>
+        <w:t>Niculescu-Mizil</w:t>
+      </w:r>
+      <w:proofErr w:type="spellEnd"/>
+      <w:r>
+        <w:rPr>
+          <w:rFonts w:asciiTheme="minorBidi" w:hAnsiTheme="minorBidi"/>
+          <w:sz w:val="32"/>
+          <w:szCs w:val="32"/>
+        </w:rPr>
+        <w:t xml:space="preserve">. 2006. </w:t>
+      </w:r>
+      <w:proofErr w:type="spellStart"/>
+      <w:r>
+        <w:rPr>
+          <w:rFonts w:asciiTheme="minorBidi" w:hAnsiTheme="minorBidi"/>
+          <w:sz w:val="32"/>
+          <w:szCs w:val="32"/>
+        </w:rPr>
+        <w:t>Avaliable</w:t>
+      </w:r>
+      <w:proofErr w:type="spellEnd"/>
+      <w:r>
+        <w:rPr>
+          <w:rFonts w:asciiTheme="minorBidi" w:hAnsiTheme="minorBidi"/>
+          <w:sz w:val="32"/>
+          <w:szCs w:val="32"/>
+        </w:rPr>
+        <w:t xml:space="preserve">: </w:t>
       </w:r>
       <w:r>
         <w:fldChar w:fldCharType="begin"/>
@@ -18750,7 +19651,47 @@
           <w:lang w:eastAsia="ja-JP"/>
         </w:rPr>
         <w:tab/>
-        <w:t xml:space="preserve">Apache Hadoop. The Apache Software Foundation. 2014. Avaliable: </w:t>
+        <w:t xml:space="preserve">Apache </w:t>
+      </w:r>
+      <w:proofErr w:type="spellStart"/>
+      <w:r>
+        <w:rPr>
+          <w:rFonts w:asciiTheme="minorBidi" w:hAnsiTheme="minorBidi"/>
+          <w:sz w:val="32"/>
+          <w:szCs w:val="32"/>
+          <w:lang w:eastAsia="ja-JP"/>
+        </w:rPr>
+        <w:t>Hadoop</w:t>
+      </w:r>
+      <w:proofErr w:type="spellEnd"/>
+      <w:r>
+        <w:rPr>
+          <w:rFonts w:asciiTheme="minorBidi" w:hAnsiTheme="minorBidi"/>
+          <w:sz w:val="32"/>
+          <w:szCs w:val="32"/>
+          <w:lang w:eastAsia="ja-JP"/>
+        </w:rPr>
+        <w:t xml:space="preserve">. The Apache Software Foundation. 2014. </w:t>
+      </w:r>
+      <w:proofErr w:type="spellStart"/>
+      <w:r>
+        <w:rPr>
+          <w:rFonts w:asciiTheme="minorBidi" w:hAnsiTheme="minorBidi"/>
+          <w:sz w:val="32"/>
+          <w:szCs w:val="32"/>
+          <w:lang w:eastAsia="ja-JP"/>
+        </w:rPr>
+        <w:t>Avaliable</w:t>
+      </w:r>
+      <w:proofErr w:type="spellEnd"/>
+      <w:r>
+        <w:rPr>
+          <w:rFonts w:asciiTheme="minorBidi" w:hAnsiTheme="minorBidi"/>
+          <w:sz w:val="32"/>
+          <w:szCs w:val="32"/>
+          <w:lang w:eastAsia="ja-JP"/>
+        </w:rPr>
+        <w:t xml:space="preserve">: </w:t>
       </w:r>
       <w:r>
         <w:fldChar w:fldCharType="begin"/>
@@ -18815,16 +19756,72 @@
           <w:lang w:eastAsia="ja-JP"/>
         </w:rPr>
         <w:tab/>
-        <w:t xml:space="preserve">MLlib | Apache Spark, The Apache Software Foundation. Avaliable: </w:t>
+      </w:r>
+      <w:proofErr w:type="spellStart"/>
+      <w:r>
+        <w:rPr>
+          <w:rFonts w:asciiTheme="minorBidi" w:hAnsiTheme="minorBidi"/>
+          <w:sz w:val="32"/>
+          <w:szCs w:val="32"/>
+          <w:lang w:eastAsia="ja-JP"/>
+        </w:rPr>
+        <w:t>MLlib</w:t>
+      </w:r>
+      <w:proofErr w:type="spellEnd"/>
+      <w:r>
+        <w:rPr>
+          <w:rFonts w:asciiTheme="minorBidi" w:hAnsiTheme="minorBidi"/>
+          <w:sz w:val="32"/>
+          <w:szCs w:val="32"/>
+          <w:lang w:eastAsia="ja-JP"/>
+        </w:rPr>
+        <w:t xml:space="preserve"> | Apache Spark, </w:t>
+      </w:r>
+      <w:proofErr w:type="gramStart"/>
+      <w:r>
+        <w:rPr>
+          <w:rFonts w:asciiTheme="minorBidi" w:hAnsiTheme="minorBidi"/>
+          <w:sz w:val="32"/>
+          <w:szCs w:val="32"/>
+          <w:lang w:eastAsia="ja-JP"/>
+        </w:rPr>
+        <w:t>The</w:t>
+      </w:r>
+      <w:proofErr w:type="gramEnd"/>
+      <w:r>
+        <w:rPr>
+          <w:rFonts w:asciiTheme="minorBidi" w:hAnsiTheme="minorBidi"/>
+          <w:sz w:val="32"/>
+          <w:szCs w:val="32"/>
+          <w:lang w:eastAsia="ja-JP"/>
+        </w:rPr>
+        <w:t xml:space="preserve"> Apache Software Foundation. </w:t>
+      </w:r>
+      <w:proofErr w:type="spellStart"/>
+      <w:r>
+        <w:rPr>
+          <w:rFonts w:asciiTheme="minorBidi" w:hAnsiTheme="minorBidi"/>
+          <w:sz w:val="32"/>
+          <w:szCs w:val="32"/>
+          <w:lang w:eastAsia="ja-JP"/>
+        </w:rPr>
+        <w:t>Avaliable</w:t>
+      </w:r>
+      <w:proofErr w:type="spellEnd"/>
+      <w:r>
+        <w:rPr>
+          <w:rFonts w:asciiTheme="minorBidi" w:hAnsiTheme="minorBidi"/>
+          <w:sz w:val="32"/>
+          <w:szCs w:val="32"/>
+          <w:lang w:eastAsia="ja-JP"/>
+        </w:rPr>
+        <w:t xml:space="preserve">: </w:t>
       </w:r>
       <w:r>
         <w:fldChar w:fldCharType="begin"/>
       </w:r>
       <w:r>
-        <w:instrText xml:space="preserve"> HYPERLINK "http</w:instrText>
-      </w:r>
-      <w:r>
-        <w:instrText xml:space="preserve">://spark.apache.org/mllib/" </w:instrText>
+        <w:instrText xml:space="preserve"> HYPERLINK "http://spark.apache.org/mllib/" </w:instrText>
       </w:r>
       <w:r>
         <w:fldChar w:fldCharType="separate"/>
@@ -18896,7 +19893,43 @@
           <w:sz w:val="32"/>
           <w:szCs w:val="32"/>
         </w:rPr>
-        <w:t xml:space="preserve">, The Apache Software Foundation. 2014. Avaliable: </w:t>
+        <w:t xml:space="preserve">, </w:t>
+      </w:r>
+      <w:proofErr w:type="gramStart"/>
+      <w:r>
+        <w:rPr>
+          <w:rFonts w:asciiTheme="minorBidi" w:hAnsiTheme="minorBidi"/>
+          <w:sz w:val="32"/>
+          <w:szCs w:val="32"/>
+        </w:rPr>
+        <w:t>The</w:t>
+      </w:r>
+      <w:proofErr w:type="gramEnd"/>
+      <w:r>
+        <w:rPr>
+          <w:rFonts w:asciiTheme="minorBidi" w:hAnsiTheme="minorBidi"/>
+          <w:sz w:val="32"/>
+          <w:szCs w:val="32"/>
+        </w:rPr>
+        <w:t xml:space="preserve"> Apache Software Foundation. 2014. </w:t>
+      </w:r>
+      <w:proofErr w:type="spellStart"/>
+      <w:r>
+        <w:rPr>
+          <w:rFonts w:asciiTheme="minorBidi" w:hAnsiTheme="minorBidi"/>
+          <w:sz w:val="32"/>
+          <w:szCs w:val="32"/>
+        </w:rPr>
+        <w:t>Avaliable</w:t>
+      </w:r>
+      <w:proofErr w:type="spellEnd"/>
+      <w:r>
+        <w:rPr>
+          <w:rFonts w:asciiTheme="minorBidi" w:hAnsiTheme="minorBidi"/>
+          <w:sz w:val="32"/>
+          <w:szCs w:val="32"/>
+        </w:rPr>
+        <w:t xml:space="preserve">: </w:t>
       </w:r>
       <w:r>
         <w:fldChar w:fldCharType="begin"/>
@@ -18955,7 +19988,61 @@
           <w:szCs w:val="32"/>
         </w:rPr>
         <w:tab/>
-        <w:t xml:space="preserve">Apache HBase, The Apache Software Foundation. 2016. Avaliable: </w:t>
+        <w:t xml:space="preserve">Apache </w:t>
+      </w:r>
+      <w:proofErr w:type="spellStart"/>
+      <w:r>
+        <w:rPr>
+          <w:rFonts w:asciiTheme="minorBidi" w:hAnsiTheme="minorBidi"/>
+          <w:sz w:val="32"/>
+          <w:szCs w:val="32"/>
+        </w:rPr>
+        <w:t>HBase</w:t>
+      </w:r>
+      <w:proofErr w:type="spellEnd"/>
+      <w:r>
+        <w:rPr>
+          <w:rFonts w:asciiTheme="minorBidi" w:hAnsiTheme="minorBidi"/>
+          <w:sz w:val="32"/>
+          <w:szCs w:val="32"/>
+        </w:rPr>
+        <w:t xml:space="preserve">, </w:t>
+      </w:r>
+      <w:proofErr w:type="gramStart"/>
+      <w:r>
+        <w:rPr>
+          <w:rFonts w:asciiTheme="minorBidi" w:hAnsiTheme="minorBidi"/>
+          <w:sz w:val="32"/>
+          <w:szCs w:val="32"/>
+        </w:rPr>
+        <w:t>The</w:t>
+      </w:r>
+      <w:proofErr w:type="gramEnd"/>
+      <w:r>
+        <w:rPr>
+          <w:rFonts w:asciiTheme="minorBidi" w:hAnsiTheme="minorBidi"/>
+          <w:sz w:val="32"/>
+          <w:szCs w:val="32"/>
+        </w:rPr>
+        <w:t xml:space="preserve"> Apache Software Foundation. 2016. </w:t>
+      </w:r>
+      <w:proofErr w:type="spellStart"/>
+      <w:r>
+        <w:rPr>
+          <w:rFonts w:asciiTheme="minorBidi" w:hAnsiTheme="minorBidi"/>
+          <w:sz w:val="32"/>
+          <w:szCs w:val="32"/>
+        </w:rPr>
+        <w:t>Avaliable</w:t>
+      </w:r>
+      <w:proofErr w:type="spellEnd"/>
+      <w:r>
+        <w:rPr>
+          <w:rFonts w:asciiTheme="minorBidi" w:hAnsiTheme="minorBidi"/>
+          <w:sz w:val="32"/>
+          <w:szCs w:val="32"/>
+        </w:rPr>
+        <w:t xml:space="preserve">: </w:t>
       </w:r>
       <w:r>
         <w:fldChar w:fldCharType="begin"/>
@@ -19015,13 +20102,59 @@
         </w:rPr>
         <w:tab/>
       </w:r>
+      <w:proofErr w:type="spellStart"/>
       <w:r>
         <w:rPr>
           <w:rFonts w:asciiTheme="minorBidi" w:hAnsiTheme="minorBidi"/>
           <w:sz w:val="32"/>
           <w:szCs w:val="32"/>
         </w:rPr>
-        <w:t xml:space="preserve">PDFMiner, Yusuke Shinyama. 2013. Avaliable: </w:t>
+        <w:t>PDFMiner</w:t>
+      </w:r>
+      <w:proofErr w:type="spellEnd"/>
+      <w:r>
+        <w:rPr>
+          <w:rFonts w:asciiTheme="minorBidi" w:hAnsiTheme="minorBidi"/>
+          <w:sz w:val="32"/>
+          <w:szCs w:val="32"/>
+        </w:rPr>
+        <w:t xml:space="preserve">, Yusuke </w:t>
+      </w:r>
+      <w:proofErr w:type="spellStart"/>
+      <w:r>
+        <w:rPr>
+          <w:rFonts w:asciiTheme="minorBidi" w:hAnsiTheme="minorBidi"/>
+          <w:sz w:val="32"/>
+          <w:szCs w:val="32"/>
+        </w:rPr>
+        <w:t>Shinyama</w:t>
+      </w:r>
+      <w:proofErr w:type="spellEnd"/>
+      <w:r>
+        <w:rPr>
+          <w:rFonts w:asciiTheme="minorBidi" w:hAnsiTheme="minorBidi"/>
+          <w:sz w:val="32"/>
+          <w:szCs w:val="32"/>
+        </w:rPr>
+        <w:t xml:space="preserve">. 2013. </w:t>
+      </w:r>
+      <w:proofErr w:type="spellStart"/>
+      <w:r>
+        <w:rPr>
+          <w:rFonts w:asciiTheme="minorBidi" w:hAnsiTheme="minorBidi"/>
+          <w:sz w:val="32"/>
+          <w:szCs w:val="32"/>
+        </w:rPr>
+        <w:t>Avaliable</w:t>
+      </w:r>
+      <w:proofErr w:type="spellEnd"/>
+      <w:r>
+        <w:rPr>
+          <w:rFonts w:asciiTheme="minorBidi" w:hAnsiTheme="minorBidi"/>
+          <w:sz w:val="32"/>
+          <w:szCs w:val="32"/>
+        </w:rPr>
+        <w:t xml:space="preserve">: </w:t>
       </w:r>
       <w:r>
         <w:fldChar w:fldCharType="begin"/>
@@ -19075,10 +20208,9 @@
       <w:pgNumType w:start="1"/>
       <w:cols w:space="708"/>
       <w:docGrid w:linePitch="360"/>
-      <w:sectPrChange w:id="20" w:author="อารียา ทัตตินาพานิช" w:date="2016-11-14T03:53:00Z">
+      <w:sectPrChange w:id="31" w:author="อารียา ทัตตินาพานิช" w:date="2016-11-14T03:53:00Z">
         <w:sectPr>
           <w:pgMar w:top="1440" w:right="1440" w:bottom="1440" w:left="1440" w:header="708" w:footer="708" w:gutter="0"/>
-          <w:pgNumType w:start="0"/>
         </w:sectPr>
       </w:sectPrChange>
     </w:sectPr>
@@ -19138,7 +20270,7 @@
 
 <file path=word/header1.xml><?xml version="1.0" encoding="utf-8"?>
 <w:hdr xmlns:wpc="http://schemas.microsoft.com/office/word/2010/wordprocessingCanvas" xmlns:mc="http://schemas.openxmlformats.org/markup-compatibility/2006" xmlns:o="urn:schemas-microsoft-com:office:office" xmlns:r="http://schemas.openxmlformats.org/officeDocument/2006/relationships" xmlns:m="http://schemas.openxmlformats.org/officeDocument/2006/math" xmlns:v="urn:schemas-microsoft-com:vml" xmlns:wp14="http://schemas.microsoft.com/office/word/2010/wordprocessingDrawing" xmlns:wp="http://schemas.openxmlformats.org/drawingml/2006/wordprocessingDrawing" xmlns:w10="urn:schemas-microsoft-com:office:word" xmlns:w="http://schemas.openxmlformats.org/wordprocessingml/2006/main" xmlns:w14="http://schemas.microsoft.com/office/word/2010/wordml" xmlns:w15="http://schemas.microsoft.com/office/word/2012/wordml" xmlns:wpg="http://schemas.microsoft.com/office/word/2010/wordprocessingGroup" xmlns:wpi="http://schemas.microsoft.com/office/word/2010/wordprocessingInk" xmlns:wne="http://schemas.microsoft.com/office/word/2006/wordml" xmlns:wps="http://schemas.microsoft.com/office/word/2010/wordprocessingShape" mc:Ignorable="w14 w15 wp14">
-  <w:customXmlInsRangeStart w:id="14" w:author="อารียา ทัตตินาพานิช" w:date="2016-11-14T03:57:00Z"/>
+  <w:customXmlInsRangeStart w:id="25" w:author="อารียา ทัตตินาพานิช" w:date="2016-11-14T03:57:00Z"/>
   <w:sdt>
     <w:sdtPr>
       <w:rPr>
@@ -19161,7 +20293,7 @@
       </w:rPr>
     </w:sdtEndPr>
     <w:sdtContent>
-      <w:customXmlInsRangeEnd w:id="14"/>
+      <w:customXmlInsRangeEnd w:id="25"/>
       <w:p>
         <w:pPr>
           <w:pStyle w:val="Header"/>
@@ -19170,23 +20302,21 @@
           </w:pBdr>
           <w:jc w:val="right"/>
           <w:rPr>
-            <w:rFonts w:hint="cs"/>
             <w:b/>
             <w:bCs/>
-            <w:rPrChange w:id="15" w:author="อารียา ทัตตินาพานิช" w:date="2016-11-14T03:58:00Z">
+            <w:rPrChange w:id="26" w:author="อารียา ทัตตินาพานิช" w:date="2016-11-14T03:58:00Z">
               <w:rPr>
-                <w:rFonts w:hint="cs"/>
                 <w:lang w:eastAsia="ja-JP"/>
               </w:rPr>
             </w:rPrChange>
           </w:rPr>
-          <w:pPrChange w:id="16" w:author="อารียา ทัตตินาพานิช" w:date="2016-11-14T03:58:00Z">
+          <w:pPrChange w:id="27" w:author="อารียา ทัตตินาพานิช" w:date="2016-11-14T03:58:00Z">
             <w:pPr>
               <w:pStyle w:val="Header"/>
             </w:pPr>
           </w:pPrChange>
         </w:pPr>
-        <w:ins w:id="17" w:author="อารียา ทัตตินาพานิช" w:date="2016-11-14T03:57:00Z">
+        <w:ins w:id="28" w:author="อารียา ทัตตินาพานิช" w:date="2016-11-14T03:57:00Z">
           <w:r>
             <w:rPr>
               <w:color w:val="7F7F7F" w:themeColor="background1" w:themeShade="7F"/>
@@ -19213,9 +20343,9 @@
             <w:bCs/>
             <w:noProof/>
           </w:rPr>
-          <w:t>27</w:t>
+          <w:t>29</w:t>
         </w:r>
-        <w:ins w:id="18" w:author="อารียา ทัตตินาพานิช" w:date="2016-11-14T03:57:00Z">
+        <w:ins w:id="29" w:author="อารียา ทัตตินาพานิช" w:date="2016-11-14T03:57:00Z">
           <w:r>
             <w:rPr>
               <w:b/>
@@ -19226,16 +20356,16 @@
           </w:r>
         </w:ins>
       </w:p>
-      <w:customXmlInsRangeStart w:id="19" w:author="อารียา ทัตตินาพานิช" w:date="2016-11-14T03:57:00Z"/>
+      <w:customXmlInsRangeStart w:id="30" w:author="อารียา ทัตตินาพานิช" w:date="2016-11-14T03:57:00Z"/>
     </w:sdtContent>
   </w:sdt>
-  <w:customXmlInsRangeEnd w:id="19"/>
+  <w:customXmlInsRangeEnd w:id="30"/>
 </w:hdr>
 </file>
 
 <file path=word/numbering.xml><?xml version="1.0" encoding="utf-8"?>
 <w:numbering xmlns:wpc="http://schemas.microsoft.com/office/word/2010/wordprocessingCanvas" xmlns:mc="http://schemas.openxmlformats.org/markup-compatibility/2006" xmlns:o="urn:schemas-microsoft-com:office:office" xmlns:r="http://schemas.openxmlformats.org/officeDocument/2006/relationships" xmlns:m="http://schemas.openxmlformats.org/officeDocument/2006/math" xmlns:v="urn:schemas-microsoft-com:vml" xmlns:wp14="http://schemas.microsoft.com/office/word/2010/wordprocessingDrawing" xmlns:wp="http://schemas.openxmlformats.org/drawingml/2006/wordprocessingDrawing" xmlns:w10="urn:schemas-microsoft-com:office:word" xmlns:w="http://schemas.openxmlformats.org/wordprocessingml/2006/main" xmlns:w14="http://schemas.microsoft.com/office/word/2010/wordml" xmlns:w15="http://schemas.microsoft.com/office/word/2012/wordml" xmlns:wpg="http://schemas.microsoft.com/office/word/2010/wordprocessingGroup" xmlns:wpi="http://schemas.microsoft.com/office/word/2010/wordprocessingInk" xmlns:wne="http://schemas.microsoft.com/office/word/2006/wordml" xmlns:wps="http://schemas.microsoft.com/office/word/2010/wordprocessingShape" mc:Ignorable="w14 w15 wp14">
-  <w:abstractNum w:abstractNumId="0" w15:restartNumberingAfterBreak="0">
+  <w:abstractNum w:abstractNumId="0">
     <w:nsid w:val="028B494C"/>
     <w:multiLevelType w:val="hybridMultilevel"/>
     <w:tmpl w:val="4072ABD4"/>
@@ -19347,7 +20477,7 @@
       </w:rPr>
     </w:lvl>
   </w:abstractNum>
-  <w:abstractNum w:abstractNumId="1" w15:restartNumberingAfterBreak="0">
+  <w:abstractNum w:abstractNumId="1">
     <w:nsid w:val="14EA0F07"/>
     <w:multiLevelType w:val="hybridMultilevel"/>
     <w:tmpl w:val="70C6B6C6"/>
@@ -19459,7 +20589,7 @@
       </w:rPr>
     </w:lvl>
   </w:abstractNum>
-  <w:abstractNum w:abstractNumId="2" w15:restartNumberingAfterBreak="0">
+  <w:abstractNum w:abstractNumId="2">
     <w:nsid w:val="161D08D6"/>
     <w:multiLevelType w:val="multilevel"/>
     <w:tmpl w:val="78025C00"/>
@@ -19572,7 +20702,7 @@
       </w:rPr>
     </w:lvl>
   </w:abstractNum>
-  <w:abstractNum w:abstractNumId="3" w15:restartNumberingAfterBreak="0">
+  <w:abstractNum w:abstractNumId="3">
     <w:nsid w:val="19B97DB5"/>
     <w:multiLevelType w:val="multilevel"/>
     <w:tmpl w:val="C2CC8F66"/>
@@ -19685,7 +20815,7 @@
       </w:rPr>
     </w:lvl>
   </w:abstractNum>
-  <w:abstractNum w:abstractNumId="4" w15:restartNumberingAfterBreak="0">
+  <w:abstractNum w:abstractNumId="4">
     <w:nsid w:val="2FFD3434"/>
     <w:multiLevelType w:val="hybridMultilevel"/>
     <w:tmpl w:val="2D0C694E"/>
@@ -19797,7 +20927,7 @@
       </w:rPr>
     </w:lvl>
   </w:abstractNum>
-  <w:abstractNum w:abstractNumId="5" w15:restartNumberingAfterBreak="0">
+  <w:abstractNum w:abstractNumId="5">
     <w:nsid w:val="4E683433"/>
     <w:multiLevelType w:val="multilevel"/>
     <w:tmpl w:val="8FD215E4"/>
@@ -19919,7 +21049,7 @@
       </w:rPr>
     </w:lvl>
   </w:abstractNum>
-  <w:abstractNum w:abstractNumId="6" w15:restartNumberingAfterBreak="0">
+  <w:abstractNum w:abstractNumId="6">
     <w:nsid w:val="533F4E87"/>
     <w:multiLevelType w:val="hybridMultilevel"/>
     <w:tmpl w:val="AC34F6A2"/>
@@ -20031,7 +21161,7 @@
       </w:rPr>
     </w:lvl>
   </w:abstractNum>
-  <w:abstractNum w:abstractNumId="7" w15:restartNumberingAfterBreak="0">
+  <w:abstractNum w:abstractNumId="7">
     <w:nsid w:val="5C5502A4"/>
     <w:multiLevelType w:val="hybridMultilevel"/>
     <w:tmpl w:val="8986793C"/>
@@ -20175,6 +21305,9 @@
 <w15:people xmlns:wpc="http://schemas.microsoft.com/office/word/2010/wordprocessingCanvas" xmlns:mc="http://schemas.openxmlformats.org/markup-compatibility/2006" xmlns:o="urn:schemas-microsoft-com:office:office" xmlns:r="http://schemas.openxmlformats.org/officeDocument/2006/relationships" xmlns:m="http://schemas.openxmlformats.org/officeDocument/2006/math" xmlns:v="urn:schemas-microsoft-com:vml" xmlns:wp14="http://schemas.microsoft.com/office/word/2010/wordprocessingDrawing" xmlns:wp="http://schemas.openxmlformats.org/drawingml/2006/wordprocessingDrawing" xmlns:w10="urn:schemas-microsoft-com:office:word" xmlns:w="http://schemas.openxmlformats.org/wordprocessingml/2006/main" xmlns:w14="http://schemas.microsoft.com/office/word/2010/wordml" xmlns:w15="http://schemas.microsoft.com/office/word/2012/wordml" xmlns:wpg="http://schemas.microsoft.com/office/word/2010/wordprocessingGroup" xmlns:wpi="http://schemas.microsoft.com/office/word/2010/wordprocessingInk" xmlns:wne="http://schemas.microsoft.com/office/word/2006/wordml" xmlns:wps="http://schemas.microsoft.com/office/word/2010/wordprocessingShape" mc:Ignorable="w14 w15 wp14">
   <w15:person w15:author="อารียา ทัตตินาพานิช">
     <w15:presenceInfo w15:providerId="Windows Live" w15:userId="3d94b30568177519"/>
+  </w15:person>
+  <w15:person w15:author="Intouch Sangkrajang">
+    <w15:presenceInfo w15:providerId="Windows Live" w15:userId="f281d7421877a2ad"/>
   </w15:person>
 </w15:people>
 </file>
@@ -20713,6 +21846,7 @@
       <w:spacing w:after="0" w:line="240" w:lineRule="auto"/>
     </w:pPr>
     <w:tblPr>
+      <w:tblInd w:w="0" w:type="dxa"/>
       <w:tblBorders>
         <w:top w:val="single" w:sz="4" w:space="0" w:color="auto"/>
         <w:left w:val="single" w:sz="4" w:space="0" w:color="auto"/>
@@ -20721,6 +21855,12 @@
         <w:insideH w:val="single" w:sz="4" w:space="0" w:color="auto"/>
         <w:insideV w:val="single" w:sz="4" w:space="0" w:color="auto"/>
       </w:tblBorders>
+      <w:tblCellMar>
+        <w:top w:w="0" w:type="dxa"/>
+        <w:left w:w="108" w:type="dxa"/>
+        <w:bottom w:w="0" w:type="dxa"/>
+        <w:right w:w="108" w:type="dxa"/>
+      </w:tblCellMar>
     </w:tblPr>
   </w:style>
   <w:style w:type="paragraph" w:styleId="BalloonText">
@@ -21090,7 +22230,7 @@
 </file>
 
 <file path=customXml/itemProps1.xml><?xml version="1.0" encoding="utf-8"?>
-<ds:datastoreItem xmlns:ds="http://schemas.openxmlformats.org/officeDocument/2006/customXml" ds:itemID="{96C446CF-4A4E-49ED-8BF5-0673166243B3}">
+<ds:datastoreItem xmlns:ds="http://schemas.openxmlformats.org/officeDocument/2006/customXml" ds:itemID="{B1496388-6A4A-4DD4-8484-F2D5C22EAAA9}">
   <ds:schemaRefs>
     <ds:schemaRef ds:uri="http://schemas.openxmlformats.org/officeDocument/2006/bibliography"/>
   </ds:schemaRefs>

</xml_diff>